<commit_message>
add MS TODO file
</commit_message>
<xml_diff>
--- a/hbc_paper/coauthor_revisions/round7/Mysuru_et_al_MAIN_07.docx
+++ b/hbc_paper/coauthor_revisions/round7/Mysuru_et_al_MAIN_07.docx
@@ -5465,52 +5465,61 @@
           </w:pPr>
         </w:pPrChange>
       </w:pPr>
-      <w:r>
-        <w:rPr>
-          <w:noProof/>
-        </w:rPr>
-        <w:drawing>
-          <wp:inline distT="0" distB="0" distL="0" distR="0" wp14:anchorId="05889802" wp14:editId="643C337B">
-            <wp:extent cx="2814947" cy="3657600"/>
-            <wp:effectExtent l="0" t="0" r="0" b="0"/>
-            <wp:docPr id="3" name="Picture" descr="Figure 4.1:  Measured acoustic parameters for the constant frequency (CF), initial frequency modulated (iFM) and terminal frequency modulated (tFM) components of individual calls emitted under single-bat and multi-bat conditions. Each column shows the measurements per call component, while each row shows a group of related measurements: A-C) duration. A1 is the first individual call analysis which analysed the CF duration from single calls. A2 is the multi-call extension which measured CF component duration of multiple calls. D-F) spectral measurements G-I) received level J-K) relative FM-CF ratios L-M) FM component bandwidths. Ncalls_{single}= 177 , N_{multi-bat}= 49 . Raw data points are plotted over box plots (lines indicate 25, 50, 75 percentiles). The dots with bars indicate the mean MAP estimates and 95% compatibility intervals"/>
-            <wp:cNvGraphicFramePr/>
-            <a:graphic xmlns:a="http://schemas.openxmlformats.org/drawingml/2006/main">
-              <a:graphicData uri="http://schemas.openxmlformats.org/drawingml/2006/picture">
-                <pic:pic xmlns:pic="http://schemas.openxmlformats.org/drawingml/2006/picture">
-                  <pic:nvPicPr>
-                    <pic:cNvPr id="0" name="Picture" descr="figures/measurements_and_derivedparams_multipanel.png"/>
-                    <pic:cNvPicPr>
-                      <a:picLocks noChangeAspect="1" noChangeArrowheads="1"/>
-                    </pic:cNvPicPr>
-                  </pic:nvPicPr>
-                  <pic:blipFill>
-                    <a:blip r:embed="rId13"/>
-                    <a:stretch>
-                      <a:fillRect/>
-                    </a:stretch>
-                  </pic:blipFill>
-                  <pic:spPr bwMode="auto">
-                    <a:xfrm>
-                      <a:off x="0" y="0"/>
-                      <a:ext cx="2814947" cy="3657600"/>
-                    </a:xfrm>
-                    <a:prstGeom prst="rect">
-                      <a:avLst/>
-                    </a:prstGeom>
-                    <a:noFill/>
-                    <a:ln w="9525">
+      <w:ins w:id="236" w:author="tbeleyur" w:date="2021-09-15T14:11:00Z">
+        <w:r>
+          <w:rPr>
+            <w:noProof/>
+          </w:rPr>
+          <w:drawing>
+            <wp:inline distT="0" distB="0" distL="0" distR="0" wp14:anchorId="6472A958" wp14:editId="7237A740">
+              <wp:extent cx="2809240" cy="3649980"/>
+              <wp:effectExtent l="0" t="0" r="0" b="7620"/>
+              <wp:docPr id="5" name="Picture 5"/>
+              <wp:cNvGraphicFramePr>
+                <a:graphicFrameLocks xmlns:a="http://schemas.openxmlformats.org/drawingml/2006/main" noChangeAspect="1"/>
+              </wp:cNvGraphicFramePr>
+              <a:graphic xmlns:a="http://schemas.openxmlformats.org/drawingml/2006/main">
+                <a:graphicData uri="http://schemas.openxmlformats.org/drawingml/2006/picture">
+                  <pic:pic xmlns:pic="http://schemas.openxmlformats.org/drawingml/2006/picture">
+                    <pic:nvPicPr>
+                      <pic:cNvPr id="0" name="Picture 1"/>
+                      <pic:cNvPicPr>
+                        <a:picLocks noChangeAspect="1" noChangeArrowheads="1"/>
+                      </pic:cNvPicPr>
+                    </pic:nvPicPr>
+                    <pic:blipFill>
+                      <a:blip r:embed="rId13" cstate="print">
+                        <a:extLst>
+                          <a:ext uri="{28A0092B-C50C-407E-A947-70E740481C1C}">
+                            <a14:useLocalDpi xmlns:a14="http://schemas.microsoft.com/office/drawing/2010/main" val="0"/>
+                          </a:ext>
+                        </a:extLst>
+                      </a:blip>
+                      <a:srcRect/>
+                      <a:stretch>
+                        <a:fillRect/>
+                      </a:stretch>
+                    </pic:blipFill>
+                    <pic:spPr bwMode="auto">
+                      <a:xfrm>
+                        <a:off x="0" y="0"/>
+                        <a:ext cx="2809240" cy="3649980"/>
+                      </a:xfrm>
+                      <a:prstGeom prst="rect">
+                        <a:avLst/>
+                      </a:prstGeom>
                       <a:noFill/>
-                      <a:headEnd/>
-                      <a:tailEnd/>
-                    </a:ln>
-                  </pic:spPr>
-                </pic:pic>
-              </a:graphicData>
-            </a:graphic>
-          </wp:inline>
-        </w:drawing>
-      </w:r>
+                      <a:ln>
+                        <a:noFill/>
+                      </a:ln>
+                    </pic:spPr>
+                  </pic:pic>
+                </a:graphicData>
+              </a:graphic>
+            </wp:inline>
+          </w:drawing>
+        </w:r>
+      </w:ins>
     </w:p>
     <w:p>
       <w:pPr>
@@ -5519,41 +5528,6 @@
         <w:rPr>
           <w:b/>
         </w:rPr>
-        <w:pPrChange w:id="236" w:author="tbeleyur" w:date="2021-09-13T14:44:00Z">
-          <w:pPr>
-            <w:pStyle w:val="ImageCaption"/>
-          </w:pPr>
-        </w:pPrChange>
-      </w:pPr>
-      <w:r>
-        <w:rPr>
-          <w:b/>
-        </w:rPr>
-        <w:t xml:space="preserve">Figure </w:t>
-      </w:r>
-      <w:r>
-        <w:rPr>
-          <w:b/>
-        </w:rPr>
-        <w:t>3</w:t>
-      </w:r>
-      <w:r>
-        <w:rPr>
-          <w:b/>
-        </w:rPr>
-        <w:t xml:space="preserve">:  </w:t>
-      </w:r>
-      <w:r>
-        <w:rPr>
-          <w:b/>
-        </w:rPr>
-        <w:t xml:space="preserve">Individual call analysis. </w:t>
-      </w:r>
-    </w:p>
-    <w:p>
-      <w:pPr>
-        <w:pStyle w:val="ImageCaption"/>
-        <w:spacing w:line="360" w:lineRule="auto"/>
         <w:pPrChange w:id="237" w:author="tbeleyur" w:date="2021-09-13T14:44:00Z">
           <w:pPr>
             <w:pStyle w:val="ImageCaption"/>
@@ -5561,6 +5535,41 @@
         </w:pPrChange>
       </w:pPr>
       <w:r>
+        <w:rPr>
+          <w:b/>
+        </w:rPr>
+        <w:t xml:space="preserve">Figure </w:t>
+      </w:r>
+      <w:r>
+        <w:rPr>
+          <w:b/>
+        </w:rPr>
+        <w:t>3</w:t>
+      </w:r>
+      <w:r>
+        <w:rPr>
+          <w:b/>
+        </w:rPr>
+        <w:t xml:space="preserve">:  </w:t>
+      </w:r>
+      <w:r>
+        <w:rPr>
+          <w:b/>
+        </w:rPr>
+        <w:t xml:space="preserve">Individual call analysis. </w:t>
+      </w:r>
+    </w:p>
+    <w:p>
+      <w:pPr>
+        <w:pStyle w:val="ImageCaption"/>
+        <w:spacing w:line="360" w:lineRule="auto"/>
+        <w:pPrChange w:id="238" w:author="tbeleyur" w:date="2021-09-13T14:44:00Z">
+          <w:pPr>
+            <w:pStyle w:val="ImageCaption"/>
+          </w:pPr>
+        </w:pPrChange>
+      </w:pPr>
+      <w:r>
         <w:t>A</w:t>
       </w:r>
       <w:r>
@@ -5691,12 +5700,12 @@
       <w:r>
         <w:t xml:space="preserve">), peak and </w:t>
       </w:r>
-      <w:del w:id="238" w:author="Neetash Mysuru" w:date="2021-09-10T13:59:00Z">
+      <w:del w:id="239" w:author="Neetash Mysuru" w:date="2021-09-10T13:59:00Z">
         <w:r>
           <w:delText xml:space="preserve">lowest </w:delText>
         </w:r>
       </w:del>
-      <w:ins w:id="239" w:author="Neetash Mysuru" w:date="2021-09-10T13:59:00Z">
+      <w:ins w:id="240" w:author="Neetash Mysuru" w:date="2021-09-10T13:59:00Z">
         <w:r>
           <w:t xml:space="preserve">lower </w:t>
         </w:r>
@@ -5716,20 +5725,12 @@
       <w:r>
         <w:t xml:space="preserve">received </w:t>
       </w:r>
-      <w:commentRangeStart w:id="240"/>
       <w:commentRangeStart w:id="241"/>
       <w:commentRangeStart w:id="242"/>
-      <w:del w:id="243" w:author="tbeleyur" w:date="2021-09-14T15:44:00Z">
+      <w:commentRangeStart w:id="243"/>
+      <w:del w:id="244" w:author="tbeleyur" w:date="2021-09-14T15:44:00Z">
         <w:r>
           <w:delText>SPL</w:delText>
-        </w:r>
-        <w:commentRangeEnd w:id="240"/>
-        <w:r>
-          <w:rPr>
-            <w:rStyle w:val="CommentReference"/>
-            <w:i w:val="0"/>
-          </w:rPr>
-          <w:commentReference w:id="240"/>
         </w:r>
         <w:commentRangeEnd w:id="241"/>
         <w:r>
@@ -5739,14 +5740,22 @@
           </w:rPr>
           <w:commentReference w:id="241"/>
         </w:r>
+        <w:commentRangeEnd w:id="242"/>
+        <w:r>
+          <w:rPr>
+            <w:rStyle w:val="CommentReference"/>
+            <w:i w:val="0"/>
+          </w:rPr>
+          <w:commentReference w:id="242"/>
+        </w:r>
       </w:del>
-      <w:commentRangeEnd w:id="242"/>
+      <w:commentRangeEnd w:id="243"/>
       <w:r>
         <w:rPr>
           <w:rStyle w:val="CommentReference"/>
           <w:i w:val="0"/>
         </w:rPr>
-        <w:commentReference w:id="242"/>
+        <w:commentReference w:id="243"/>
       </w:r>
       <w:del w:id="245" w:author="tbeleyur" w:date="2021-09-14T15:44:00Z">
         <w:r>
@@ -13609,148 +13618,153 @@
       </w:ins>
       <w:ins w:id="368" w:author="Neetash Mysuru" w:date="2021-09-08T18:01:00Z">
         <w:r>
-          <w:t xml:space="preserve">, studies of group echolocating horseshoe bats </w:t>
-        </w:r>
-      </w:ins>
-      <w:ins w:id="369" w:author="Neetash Mysuru" w:date="2021-09-08T18:02:00Z">
+          <w:t>, studies of group echolocating horseshoe ba</w:t>
+        </w:r>
+        <w:bookmarkStart w:id="369" w:name="_GoBack"/>
+        <w:bookmarkEnd w:id="369"/>
+        <w:r>
+          <w:t xml:space="preserve">ts </w:t>
+        </w:r>
+      </w:ins>
+      <w:ins w:id="370" w:author="Neetash Mysuru" w:date="2021-09-08T18:02:00Z">
         <w:r>
           <w:t>are</w:t>
         </w:r>
       </w:ins>
-      <w:ins w:id="370" w:author="Neetash Mysuru" w:date="2021-09-08T18:01:00Z">
+      <w:ins w:id="371" w:author="Neetash Mysuru" w:date="2021-09-08T18:01:00Z">
         <w:r>
           <w:t xml:space="preserve"> </w:t>
         </w:r>
-        <w:commentRangeStart w:id="371"/>
+        <w:commentRangeStart w:id="372"/>
         <w:r>
           <w:t>nascent</w:t>
         </w:r>
       </w:ins>
-      <w:commentRangeEnd w:id="371"/>
-      <w:ins w:id="372" w:author="Neetash Mysuru" w:date="2021-09-10T12:01:00Z">
+      <w:commentRangeEnd w:id="372"/>
+      <w:ins w:id="373" w:author="Neetash Mysuru" w:date="2021-09-10T12:01:00Z">
         <w:r>
           <w:t>/fewer</w:t>
         </w:r>
       </w:ins>
-      <w:ins w:id="373" w:author="Neetash Mysuru" w:date="2021-09-08T18:02:00Z">
+      <w:ins w:id="374" w:author="Neetash Mysuru" w:date="2021-09-08T18:02:00Z">
         <w:r>
           <w:rPr>
             <w:rStyle w:val="CommentReference"/>
           </w:rPr>
-          <w:commentReference w:id="371"/>
-        </w:r>
-      </w:ins>
-      <w:ins w:id="374" w:author="Neetash Mysuru" w:date="2021-09-08T18:01:00Z">
+          <w:commentReference w:id="372"/>
+        </w:r>
+      </w:ins>
+      <w:ins w:id="375" w:author="Neetash Mysuru" w:date="2021-09-08T18:01:00Z">
         <w:r>
           <w:t xml:space="preserve">. One of the </w:t>
         </w:r>
       </w:ins>
-      <w:ins w:id="375" w:author="Neetash Mysuru" w:date="2021-09-08T18:04:00Z">
+      <w:ins w:id="376" w:author="Neetash Mysuru" w:date="2021-09-08T18:04:00Z">
         <w:r>
           <w:t>reasons</w:t>
         </w:r>
       </w:ins>
-      <w:ins w:id="376" w:author="Neetash Mysuru" w:date="2021-09-08T18:02:00Z">
+      <w:ins w:id="377" w:author="Neetash Mysuru" w:date="2021-09-08T18:02:00Z">
         <w:r>
           <w:t xml:space="preserve"> </w:t>
         </w:r>
       </w:ins>
-      <w:ins w:id="377" w:author="Neetash Mysuru" w:date="2021-09-08T18:01:00Z">
+      <w:ins w:id="378" w:author="Neetash Mysuru" w:date="2021-09-08T18:01:00Z">
         <w:r>
           <w:t xml:space="preserve">for </w:t>
         </w:r>
       </w:ins>
-      <w:ins w:id="378" w:author="Neetash Mysuru" w:date="2021-09-08T18:02:00Z">
+      <w:ins w:id="379" w:author="Neetash Mysuru" w:date="2021-09-08T18:02:00Z">
         <w:r>
           <w:t xml:space="preserve">it to be less investigated </w:t>
         </w:r>
       </w:ins>
-      <w:ins w:id="379" w:author="Neetash Mysuru" w:date="2021-09-08T18:04:00Z">
+      <w:ins w:id="380" w:author="Neetash Mysuru" w:date="2021-09-08T18:04:00Z">
         <w:r>
           <w:t xml:space="preserve">comes with the </w:t>
         </w:r>
       </w:ins>
-      <w:ins w:id="380" w:author="Neetash Mysuru" w:date="2021-09-08T17:48:00Z">
+      <w:ins w:id="381" w:author="Neetash Mysuru" w:date="2021-09-08T17:48:00Z">
         <w:r>
           <w:t>technical challenges of analyzing the overlapp</w:t>
         </w:r>
       </w:ins>
-      <w:ins w:id="381" w:author="Neetash Mysuru" w:date="2021-09-08T17:49:00Z">
+      <w:ins w:id="382" w:author="Neetash Mysuru" w:date="2021-09-08T17:49:00Z">
         <w:r>
           <w:t xml:space="preserve">ing </w:t>
         </w:r>
       </w:ins>
-      <w:ins w:id="382" w:author="Neetash Mysuru" w:date="2021-09-08T18:04:00Z">
+      <w:ins w:id="383" w:author="Neetash Mysuru" w:date="2021-09-08T18:04:00Z">
         <w:r>
           <w:t xml:space="preserve">signals. Despite the challenge, we </w:t>
         </w:r>
       </w:ins>
-      <w:ins w:id="383" w:author="Neetash Mysuru" w:date="2021-09-08T18:05:00Z">
+      <w:ins w:id="384" w:author="Neetash Mysuru" w:date="2021-09-08T18:05:00Z">
         <w:r>
           <w:t xml:space="preserve">quantify the call parameters of echolocating </w:t>
         </w:r>
       </w:ins>
-      <w:ins w:id="384" w:author="Neetash Mysuru" w:date="2021-09-08T17:49:00Z">
+      <w:ins w:id="385" w:author="Neetash Mysuru" w:date="2021-09-08T17:49:00Z">
         <w:r>
           <w:t xml:space="preserve">CF bats, </w:t>
         </w:r>
       </w:ins>
-      <w:ins w:id="385" w:author="Neetash Mysuru" w:date="2021-09-08T18:05:00Z">
+      <w:ins w:id="386" w:author="Neetash Mysuru" w:date="2021-09-08T18:05:00Z">
         <w:r>
           <w:t xml:space="preserve">when in group </w:t>
         </w:r>
       </w:ins>
-      <w:ins w:id="386" w:author="Neetash Mysuru" w:date="2021-09-08T23:10:00Z">
+      <w:ins w:id="387" w:author="Neetash Mysuru" w:date="2021-09-08T23:10:00Z">
         <w:r>
           <w:t>by developing</w:t>
         </w:r>
       </w:ins>
-      <w:ins w:id="387" w:author="Neetash Mysuru" w:date="2021-09-08T23:47:00Z">
+      <w:ins w:id="388" w:author="Neetash Mysuru" w:date="2021-09-08T23:47:00Z">
         <w:r>
           <w:t>/introducing</w:t>
         </w:r>
       </w:ins>
-      <w:ins w:id="388" w:author="Neetash Mysuru" w:date="2021-09-08T18:05:00Z">
+      <w:ins w:id="389" w:author="Neetash Mysuru" w:date="2021-09-08T18:05:00Z">
         <w:r>
           <w:t xml:space="preserve"> </w:t>
         </w:r>
       </w:ins>
-      <w:ins w:id="389" w:author="Neetash Mysuru" w:date="2021-09-08T23:42:00Z">
+      <w:ins w:id="390" w:author="Neetash Mysuru" w:date="2021-09-08T23:42:00Z">
         <w:r>
           <w:t xml:space="preserve">two </w:t>
         </w:r>
       </w:ins>
-      <w:ins w:id="390" w:author="Neetash Mysuru" w:date="2021-09-08T18:05:00Z">
+      <w:ins w:id="391" w:author="Neetash Mysuru" w:date="2021-09-08T18:05:00Z">
         <w:r>
           <w:t xml:space="preserve">alternate </w:t>
         </w:r>
       </w:ins>
-      <w:ins w:id="391" w:author="Neetash Mysuru" w:date="2021-09-08T18:06:00Z">
+      <w:ins w:id="392" w:author="Neetash Mysuru" w:date="2021-09-08T18:06:00Z">
         <w:r>
           <w:t xml:space="preserve">approaches of extracting information and </w:t>
         </w:r>
       </w:ins>
-      <w:ins w:id="392" w:author="Neetash Mysuru" w:date="2021-09-08T23:30:00Z">
+      <w:ins w:id="393" w:author="Neetash Mysuru" w:date="2021-09-08T23:30:00Z">
         <w:r>
           <w:t>analyzing</w:t>
         </w:r>
       </w:ins>
-      <w:ins w:id="393" w:author="Neetash Mysuru" w:date="2021-09-08T18:06:00Z">
+      <w:ins w:id="394" w:author="Neetash Mysuru" w:date="2021-09-08T18:06:00Z">
         <w:r>
           <w:t xml:space="preserve"> the parameters. </w:t>
         </w:r>
       </w:ins>
-      <w:ins w:id="394" w:author="Neetash Mysuru" w:date="2021-09-08T23:49:00Z">
+      <w:ins w:id="395" w:author="Neetash Mysuru" w:date="2021-09-08T23:49:00Z">
         <w:r>
           <w:t>The first approach used</w:t>
         </w:r>
       </w:ins>
-      <w:ins w:id="395" w:author="Neetash Mysuru" w:date="2021-09-08T23:50:00Z">
+      <w:ins w:id="396" w:author="Neetash Mysuru" w:date="2021-09-08T23:50:00Z">
         <w:r>
           <w:t xml:space="preserve"> </w:t>
         </w:r>
       </w:ins>
-      <w:ins w:id="396" w:author="Neetash Mysuru" w:date="2021-09-08T23:51:00Z">
+      <w:ins w:id="397" w:author="Neetash Mysuru" w:date="2021-09-08T23:51:00Z">
         <w:r>
           <w:t xml:space="preserve">extracts call parameters from identified </w:t>
         </w:r>
@@ -13759,11 +13773,11 @@
           <w:t>non-overlapping calls in single and multi</w:t>
         </w:r>
       </w:ins>
-      <w:ins w:id="397" w:author="Neetash Mysuru" w:date="2021-09-08T23:52:00Z">
+      <w:ins w:id="398" w:author="Neetash Mysuru" w:date="2021-09-08T23:52:00Z">
         <w:r>
           <w:t xml:space="preserve">-bat activities. </w:t>
         </w:r>
-        <w:commentRangeStart w:id="398"/>
+        <w:commentRangeStart w:id="399"/>
         <w:r>
           <w:t xml:space="preserve">Parameters were extracted using the open source </w:t>
         </w:r>
@@ -13776,44 +13790,44 @@
           <w:t xml:space="preserve"> package </w:t>
         </w:r>
       </w:ins>
-      <w:ins w:id="399" w:author="Neetash Mysuru" w:date="2021-09-08T23:53:00Z">
+      <w:ins w:id="400" w:author="Neetash Mysuru" w:date="2021-09-08T23:53:00Z">
         <w:r>
           <w:t xml:space="preserve">that segments sounds based on their rate of frequency change, which results in more accurate CF-FM call component segmentation, and thus improved reproducible measurements compared to filtering around the peak frequency (44). </w:t>
         </w:r>
-        <w:commentRangeEnd w:id="398"/>
+        <w:commentRangeEnd w:id="399"/>
         <w:r>
           <w:rPr>
             <w:rStyle w:val="CommentReference"/>
           </w:rPr>
-          <w:commentReference w:id="398"/>
-        </w:r>
-      </w:ins>
-      <w:ins w:id="400" w:author="Neetash Mysuru" w:date="2021-09-08T23:54:00Z">
+          <w:commentReference w:id="399"/>
+        </w:r>
+      </w:ins>
+      <w:ins w:id="401" w:author="Neetash Mysuru" w:date="2021-09-08T23:54:00Z">
         <w:r>
           <w:t>The second approach is</w:t>
         </w:r>
       </w:ins>
-      <w:ins w:id="401" w:author="Neetash Mysuru" w:date="2021-09-08T23:56:00Z">
+      <w:ins w:id="402" w:author="Neetash Mysuru" w:date="2021-09-08T23:56:00Z">
         <w:r>
           <w:t xml:space="preserve"> independent of finding individual non-overlapping sou</w:t>
         </w:r>
       </w:ins>
-      <w:ins w:id="402" w:author="Neetash Mysuru" w:date="2021-09-08T23:57:00Z">
+      <w:ins w:id="403" w:author="Neetash Mysuru" w:date="2021-09-08T23:57:00Z">
         <w:r>
           <w:t>nds</w:t>
         </w:r>
       </w:ins>
-      <w:ins w:id="403" w:author="Neetash Mysuru" w:date="2021-09-08T23:59:00Z">
+      <w:ins w:id="404" w:author="Neetash Mysuru" w:date="2021-09-08T23:59:00Z">
         <w:r>
           <w:t xml:space="preserve"> but divides the </w:t>
         </w:r>
       </w:ins>
-      <w:ins w:id="404" w:author="Neetash Mysuru" w:date="2021-09-09T00:01:00Z">
+      <w:ins w:id="405" w:author="Neetash Mysuru" w:date="2021-09-09T00:01:00Z">
         <w:r>
           <w:t xml:space="preserve">bat activity into successive </w:t>
         </w:r>
       </w:ins>
-      <w:ins w:id="405" w:author="Neetash Mysuru" w:date="2021-09-09T00:00:00Z">
+      <w:ins w:id="406" w:author="Neetash Mysuru" w:date="2021-09-09T00:00:00Z">
         <w:r>
           <w:t xml:space="preserve">50 </w:t>
         </w:r>
@@ -13826,40 +13840,40 @@
           <w:t xml:space="preserve"> time windows. </w:t>
         </w:r>
       </w:ins>
-      <w:ins w:id="406" w:author="Neetash Mysuru" w:date="2021-09-09T00:01:00Z">
+      <w:ins w:id="407" w:author="Neetash Mysuru" w:date="2021-09-09T00:01:00Z">
         <w:r>
           <w:t xml:space="preserve">From each window we measured </w:t>
         </w:r>
-        <w:commentRangeStart w:id="407"/>
+        <w:commentRangeStart w:id="408"/>
         <w:r>
           <w:t xml:space="preserve">the </w:t>
         </w:r>
       </w:ins>
-      <w:ins w:id="408" w:author="Neetash Mysuru" w:date="2021-09-09T00:05:00Z">
+      <w:ins w:id="409" w:author="Neetash Mysuru" w:date="2021-09-09T00:05:00Z">
         <w:r>
           <w:t xml:space="preserve">overall </w:t>
         </w:r>
       </w:ins>
-      <w:ins w:id="409" w:author="Neetash Mysuru" w:date="2021-09-08T23:58:00Z">
+      <w:ins w:id="410" w:author="Neetash Mysuru" w:date="2021-09-08T23:58:00Z">
         <w:r>
           <w:t xml:space="preserve">acoustic parameters </w:t>
         </w:r>
       </w:ins>
-      <w:commentRangeEnd w:id="407"/>
-      <w:ins w:id="410" w:author="Neetash Mysuru" w:date="2021-09-09T00:05:00Z">
+      <w:commentRangeEnd w:id="408"/>
+      <w:ins w:id="411" w:author="Neetash Mysuru" w:date="2021-09-09T00:05:00Z">
         <w:r>
           <w:rPr>
             <w:rStyle w:val="CommentReference"/>
           </w:rPr>
-          <w:commentReference w:id="407"/>
-        </w:r>
-      </w:ins>
-      <w:ins w:id="411" w:author="Neetash Mysuru" w:date="2021-09-08T23:58:00Z">
+          <w:commentReference w:id="408"/>
+        </w:r>
+      </w:ins>
+      <w:ins w:id="412" w:author="Neetash Mysuru" w:date="2021-09-08T23:58:00Z">
         <w:r>
           <w:t>without assigning the measurements to individual calls.</w:t>
         </w:r>
       </w:ins>
-      <w:ins w:id="412" w:author="Neetash Mysuru" w:date="2021-09-09T00:06:00Z">
+      <w:ins w:id="413" w:author="Neetash Mysuru" w:date="2021-09-09T00:06:00Z">
         <w:r>
           <w:t xml:space="preserve"> </w:t>
         </w:r>
@@ -13867,7 +13881,7 @@
       <w:r>
         <w:t>While coarser in time than the individual call analysis, the window-based approach returns frequency- and level-measurements that are related to individual call parameters and thus complements the individual call analyses. With this, our work presents a useful methodological advance for quantifying overlapping echolocation calls.</w:t>
       </w:r>
-      <w:ins w:id="413" w:author="Neetash Mysuru" w:date="2021-09-10T12:05:00Z">
+      <w:ins w:id="414" w:author="Neetash Mysuru" w:date="2021-09-10T12:05:00Z">
         <w:r>
           <w:t xml:space="preserve"> </w:t>
         </w:r>
@@ -13878,45 +13892,45 @@
         <w:pStyle w:val="BodyText"/>
         <w:spacing w:line="360" w:lineRule="auto"/>
         <w:rPr>
-          <w:ins w:id="414" w:author="Neetash Mysuru" w:date="2021-09-08T23:09:00Z"/>
-        </w:rPr>
-        <w:pPrChange w:id="415" w:author="tbeleyur" w:date="2021-09-13T14:44:00Z">
+          <w:ins w:id="415" w:author="Neetash Mysuru" w:date="2021-09-08T23:09:00Z"/>
+        </w:rPr>
+        <w:pPrChange w:id="416" w:author="tbeleyur" w:date="2021-09-13T14:44:00Z">
           <w:pPr>
             <w:pStyle w:val="FirstParagraph"/>
           </w:pPr>
         </w:pPrChange>
       </w:pPr>
-      <w:ins w:id="416" w:author="Neetash Mysuru" w:date="2021-09-10T12:04:00Z">
+      <w:ins w:id="417" w:author="Neetash Mysuru" w:date="2021-09-10T12:04:00Z">
         <w:r>
           <w:t>R</w:t>
         </w:r>
       </w:ins>
-      <w:ins w:id="417" w:author="Neetash Mysuru" w:date="2021-09-08T23:42:00Z">
+      <w:ins w:id="418" w:author="Neetash Mysuru" w:date="2021-09-08T23:42:00Z">
         <w:r>
           <w:t xml:space="preserve">esults </w:t>
         </w:r>
       </w:ins>
-      <w:ins w:id="418" w:author="Neetash Mysuru" w:date="2021-09-08T23:43:00Z">
+      <w:ins w:id="419" w:author="Neetash Mysuru" w:date="2021-09-08T23:43:00Z">
         <w:r>
           <w:t xml:space="preserve">from both these approaches </w:t>
         </w:r>
       </w:ins>
-      <w:ins w:id="419" w:author="Neetash Mysuru" w:date="2021-09-08T23:42:00Z">
+      <w:ins w:id="420" w:author="Neetash Mysuru" w:date="2021-09-08T23:42:00Z">
         <w:r>
           <w:t>d</w:t>
         </w:r>
       </w:ins>
-      <w:ins w:id="420" w:author="Neetash Mysuru" w:date="2021-09-08T23:44:00Z">
+      <w:ins w:id="421" w:author="Neetash Mysuru" w:date="2021-09-08T23:44:00Z">
         <w:r>
           <w:t>id</w:t>
         </w:r>
       </w:ins>
-      <w:ins w:id="421" w:author="Neetash Mysuru" w:date="2021-09-08T23:42:00Z">
+      <w:ins w:id="422" w:author="Neetash Mysuru" w:date="2021-09-08T23:42:00Z">
         <w:r>
           <w:t xml:space="preserve"> not support a biologically meaningful difference in echolocation calls with reference to group size for all of the call parameters measured.</w:t>
         </w:r>
       </w:ins>
-      <w:ins w:id="422" w:author="Neetash Mysuru" w:date="2021-09-08T23:44:00Z">
+      <w:ins w:id="423" w:author="Neetash Mysuru" w:date="2021-09-08T23:44:00Z">
         <w:r>
           <w:t xml:space="preserve"> </w:t>
         </w:r>
@@ -13933,7 +13947,7 @@
         <w:pStyle w:val="BodyText"/>
         <w:spacing w:line="360" w:lineRule="auto"/>
       </w:pPr>
-      <w:del w:id="423" w:author="Neetash Mysuru" w:date="2021-09-09T00:07:00Z">
+      <w:del w:id="424" w:author="Neetash Mysuru" w:date="2021-09-09T00:07:00Z">
         <w:r>
           <w:delText>we measur</w:delText>
         </w:r>
@@ -13941,16 +13955,16 @@
       <w:r>
         <w:t xml:space="preserve">ed </w:t>
       </w:r>
-      <w:commentRangeStart w:id="424"/>
+      <w:commentRangeStart w:id="425"/>
       <w:r>
         <w:t xml:space="preserve">the overall acoustic parameters of short audio windows </w:t>
       </w:r>
-      <w:commentRangeEnd w:id="424"/>
+      <w:commentRangeEnd w:id="425"/>
       <w:r>
         <w:rPr>
           <w:rStyle w:val="CommentReference"/>
         </w:rPr>
-        <w:commentReference w:id="424"/>
+        <w:commentReference w:id="425"/>
       </w:r>
       <w:r>
         <w:t xml:space="preserve">without assigning the measurements to individual calls. </w:t>
@@ -13960,13 +13974,13 @@
       <w:pPr>
         <w:pStyle w:val="Heading2"/>
         <w:spacing w:line="360" w:lineRule="auto"/>
-        <w:pPrChange w:id="425" w:author="tbeleyur" w:date="2021-09-13T14:44:00Z">
+        <w:pPrChange w:id="426" w:author="tbeleyur" w:date="2021-09-13T14:44:00Z">
           <w:pPr>
             <w:pStyle w:val="Heading2"/>
           </w:pPr>
         </w:pPrChange>
       </w:pPr>
-      <w:bookmarkStart w:id="426" w:name="cf-component"/>
+      <w:bookmarkStart w:id="427" w:name="cf-component"/>
       <w:r>
         <w:rPr>
           <w:rStyle w:val="SectionNumber"/>
@@ -13988,7 +14002,7 @@
       <w:pPr>
         <w:pStyle w:val="FirstParagraph"/>
         <w:spacing w:line="360" w:lineRule="auto"/>
-        <w:pPrChange w:id="427" w:author="tbeleyur" w:date="2021-09-13T14:44:00Z">
+        <w:pPrChange w:id="428" w:author="tbeleyur" w:date="2021-09-13T14:44:00Z">
           <w:pPr>
             <w:pStyle w:val="FirstParagraph"/>
           </w:pPr>
@@ -14010,7 +14024,7 @@
       <w:r>
         <w:rPr>
           <w:i/>
-          <w:rPrChange w:id="428" w:author="Neetash Mysuru" w:date="2021-09-10T12:06:00Z">
+          <w:rPrChange w:id="429" w:author="Neetash Mysuru" w:date="2021-09-10T12:06:00Z">
             <w:rPr/>
           </w:rPrChange>
         </w:rPr>
@@ -14018,24 +14032,6 @@
       </w:r>
       <w:r>
         <w:t xml:space="preserve"> is not entirely comparable to the specialized CF-bats of the families Hipposideridae and Rhinolophidae (65), which possess individual-specific acoustic fovea that constrain their echolocation call frequency (33,34).</w:t>
-      </w:r>
-    </w:p>
-    <w:p>
-      <w:pPr>
-        <w:pStyle w:val="BodyText"/>
-        <w:spacing w:line="360" w:lineRule="auto"/>
-        <w:pPrChange w:id="429" w:author="tbeleyur" w:date="2021-09-13T14:44:00Z">
-          <w:pPr>
-            <w:pStyle w:val="BodyText"/>
-          </w:pPr>
-        </w:pPrChange>
-      </w:pPr>
-      <w:r>
-        <w:t xml:space="preserve">Our data does not support CF frequency shifting in group echolocation. The spectral jamming avoidance response (JAR) predicts that bats diverge their call frequencies to </w:t>
-      </w:r>
-      <w:r>
-        <w:lastRenderedPageBreak/>
-        <w:t>reduce overlap (25). Compared to single bats, this divergence would lead to an increase in the overall CF frequency range in groups. In our windowed analysis we observed an increase of ~2 kHz in CF frequency range. This observed increase falls within the range of expected values from simulations with no active avoidance responses in them. Variation in flight speed, relative angle to the microphone and inter-individual CF frequency variation can explain the observed increase in dominant frequency range in groups - without any special responses of bats to each other (SI ??). Furthermore, our comparison between observed and virtual multi-bat contexts shows that the CF frequency range observed during real multi-bat contexts does not differ from the CF-peak-frequency range of a random combination of non-reacting bat individuals (virtual multi-bat context). Together, the results suggest that bats that are flying together do not actively change their CF frequencies to reduce or increase overlap.</w:t>
       </w:r>
     </w:p>
     <w:p>
@@ -14049,7 +14045,11 @@
         </w:pPrChange>
       </w:pPr>
       <w:r>
-        <w:t>Our simulations (SI ??) and our recordings of single bats (REFERENCE TO DATA POSSIBLE?) show that a receiver (e.g., a microphone or another bat) in the proximity to a flying CF-FM receives a series of CF frequencies that vary by up to $$3 kHz (Figure ??). This natural variation in received frequency thus decreases the extent of spectral overlap during multi-bat contexts. The combination of individual-specific call frequencies and Doppler-shift driven variation in received CF-peak-frequency makes it unlikely that the CF component would be strongly masked even in groups.</w:t>
+        <w:t xml:space="preserve">Our data does not support CF frequency shifting in group echolocation. The spectral jamming avoidance response (JAR) predicts that bats diverge their call frequencies to </w:t>
+      </w:r>
+      <w:r>
+        <w:lastRenderedPageBreak/>
+        <w:t>reduce overlap (25). Compared to single bats, this divergence would lead to an increase in the overall CF frequency range in groups. In our windowed analysis we observed an increase of ~2 kHz in CF frequency range. This observed increase falls within the range of expected values from simulations with no active avoidance responses in them. Variation in flight speed, relative angle to the microphone and inter-individual CF frequency variation can explain the observed increase in dominant frequency range in groups - without any special responses of bats to each other (SI ??). Furthermore, our comparison between observed and virtual multi-bat contexts shows that the CF frequency range observed during real multi-bat contexts does not differ from the CF-peak-frequency range of a random combination of non-reacting bat individuals (virtual multi-bat context). Together, the results suggest that bats that are flying together do not actively change their CF frequencies to reduce or increase overlap.</w:t>
       </w:r>
     </w:p>
     <w:p>
@@ -14063,18 +14063,32 @@
         </w:pPrChange>
       </w:pPr>
       <w:r>
+        <w:t>Our simulations (SI ??) and our recordings of single bats (REFERENCE TO DATA POSSIBLE?) show that a receiver (e.g., a microphone or another bat) in the proximity to a flying CF-FM receives a series of CF frequencies that vary by up to $$3 kHz (Figure ??). This natural variation in received frequency thus decreases the extent of spectral overlap during multi-bat contexts. The combination of individual-specific call frequencies and Doppler-shift driven variation in received CF-peak-frequency makes it unlikely that the CF component would be strongly masked even in groups.</w:t>
+      </w:r>
+    </w:p>
+    <w:p>
+      <w:pPr>
+        <w:pStyle w:val="BodyText"/>
+        <w:spacing w:line="360" w:lineRule="auto"/>
+        <w:pPrChange w:id="432" w:author="tbeleyur" w:date="2021-09-13T14:44:00Z">
+          <w:pPr>
+            <w:pStyle w:val="BodyText"/>
+          </w:pPr>
+        </w:pPrChange>
+      </w:pPr>
+      <w:r>
         <w:t xml:space="preserve">While our individual call analysis suggested a small reduction in multi-bat CF durations by about ms (MAP). This result was not supported by the more robust extended analysis, which showed a negligible difference of ms (MAP) between multi and single bats. We suspect the results from the individual call analysis to </w:t>
       </w:r>
-      <w:commentRangeStart w:id="432"/>
+      <w:commentRangeStart w:id="433"/>
       <w:r>
         <w:t xml:space="preserve">be a result of biased sampling </w:t>
       </w:r>
-      <w:commentRangeEnd w:id="432"/>
+      <w:commentRangeEnd w:id="433"/>
       <w:r>
         <w:rPr>
           <w:rStyle w:val="CommentReference"/>
         </w:rPr>
-        <w:commentReference w:id="432"/>
+        <w:commentReference w:id="433"/>
       </w:r>
       <w:r>
         <w:t xml:space="preserve">as it </w:t>
@@ -14102,14 +14116,14 @@
       <w:pPr>
         <w:pStyle w:val="Heading2"/>
         <w:spacing w:line="360" w:lineRule="auto"/>
-        <w:pPrChange w:id="433" w:author="tbeleyur" w:date="2021-09-13T14:44:00Z">
+        <w:pPrChange w:id="434" w:author="tbeleyur" w:date="2021-09-13T14:44:00Z">
           <w:pPr>
             <w:pStyle w:val="Heading2"/>
           </w:pPr>
         </w:pPrChange>
       </w:pPr>
-      <w:bookmarkStart w:id="434" w:name="discussion.fmcomponent"/>
-      <w:bookmarkEnd w:id="426"/>
+      <w:bookmarkStart w:id="435" w:name="discussion.fmcomponent"/>
+      <w:bookmarkEnd w:id="427"/>
       <w:r>
         <w:rPr>
           <w:rStyle w:val="SectionNumber"/>
@@ -14132,9 +14146,9 @@
         <w:pStyle w:val="FirstParagraph"/>
         <w:spacing w:line="360" w:lineRule="auto"/>
         <w:rPr>
-          <w:ins w:id="435" w:author="Neetash Mysuru" w:date="2021-09-10T13:43:00Z"/>
-        </w:rPr>
-        <w:pPrChange w:id="436" w:author="tbeleyur" w:date="2021-09-13T14:44:00Z">
+          <w:ins w:id="436" w:author="Neetash Mysuru" w:date="2021-09-10T13:43:00Z"/>
+        </w:rPr>
+        <w:pPrChange w:id="437" w:author="tbeleyur" w:date="2021-09-13T14:44:00Z">
           <w:pPr>
             <w:pStyle w:val="FirstParagraph"/>
           </w:pPr>
@@ -14147,12 +14161,12 @@
         <w:lastRenderedPageBreak/>
         <w:t xml:space="preserve">could indicate a JAR, but could also be a response to the physical presence of other bats in the vicinity (21,29). While not much is known about the iFM-component of CF-FM bats, they do change their tFM-component as they approach objects and during landing (31,36,38). CF-FM bats may thus be expected to respond to conspecifics like FM-bats in groups. (23) </w:t>
       </w:r>
-      <w:ins w:id="437" w:author="Neetash Mysuru" w:date="2021-09-10T13:25:00Z">
+      <w:ins w:id="438" w:author="Neetash Mysuru" w:date="2021-09-10T13:25:00Z">
         <w:r>
           <w:t>Fawcett et a</w:t>
         </w:r>
       </w:ins>
-      <w:ins w:id="438" w:author="Neetash Mysuru" w:date="2021-09-10T13:26:00Z">
+      <w:ins w:id="439" w:author="Neetash Mysuru" w:date="2021-09-10T13:26:00Z">
         <w:r>
           <w:t xml:space="preserve">l., </w:t>
         </w:r>
@@ -14186,21 +14200,21 @@
       <w:r>
         <w:t>,</w:t>
       </w:r>
-      <w:ins w:id="439" w:author="Neetash Mysuru" w:date="2021-09-10T13:26:00Z">
+      <w:ins w:id="440" w:author="Neetash Mysuru" w:date="2021-09-10T13:26:00Z">
         <w:r>
           <w:t xml:space="preserve"> </w:t>
         </w:r>
       </w:ins>
-      <w:commentRangeStart w:id="440"/>
+      <w:commentRangeStart w:id="441"/>
       <w:r>
         <w:t xml:space="preserve">(23) </w:t>
       </w:r>
-      <w:commentRangeEnd w:id="440"/>
+      <w:commentRangeEnd w:id="441"/>
       <w:r>
         <w:rPr>
           <w:rStyle w:val="CommentReference"/>
         </w:rPr>
-        <w:commentReference w:id="440"/>
+        <w:commentReference w:id="441"/>
       </w:r>
       <w:r>
         <w:t>found an increase of 1.8 ms in pairs, and (16) found a median increase of 0.35 ms in noise compared to calls in silence. Our results are closer to those of (16), while clearly not as strong as (23). FM bats too are known to increase their call durations in the presence of noise (14,19,66), though here too the extent of increase varies across species. While increasing call duration improves echo detection (14,66), the increase in duration we observed here corresponds to about ~10% increase (Table (</w:t>
@@ -14213,7 +14227,7 @@
       <w:r>
         <w:t>)), which falls on the lower end of effects seen in FM bats. At least compared to the one other rhinolophid study (23), our effects are small. Whether such small increses in tFM duration lead to biologically relevant improvements in detecting the surroundings in groups remains to be seen.</w:t>
       </w:r>
-      <w:ins w:id="441" w:author="Neetash Mysuru" w:date="2021-09-10T13:28:00Z">
+      <w:ins w:id="442" w:author="Neetash Mysuru" w:date="2021-09-10T13:28:00Z">
         <w:r>
           <w:t xml:space="preserve"> </w:t>
         </w:r>
@@ -14224,28 +14238,28 @@
         <w:pStyle w:val="BodyText"/>
         <w:spacing w:line="360" w:lineRule="auto"/>
         <w:rPr>
-          <w:ins w:id="442" w:author="Neetash Mysuru" w:date="2021-09-10T13:43:00Z"/>
-        </w:rPr>
-        <w:pPrChange w:id="443" w:author="tbeleyur" w:date="2021-09-13T14:44:00Z">
+          <w:ins w:id="443" w:author="Neetash Mysuru" w:date="2021-09-10T13:43:00Z"/>
+        </w:rPr>
+        <w:pPrChange w:id="444" w:author="tbeleyur" w:date="2021-09-13T14:44:00Z">
           <w:pPr>
             <w:pStyle w:val="BodyText"/>
           </w:pPr>
         </w:pPrChange>
       </w:pPr>
-      <w:ins w:id="444" w:author="Neetash Mysuru" w:date="2021-09-10T13:43:00Z">
+      <w:ins w:id="445" w:author="Neetash Mysuru" w:date="2021-09-10T13:43:00Z">
         <w:r>
           <w:t xml:space="preserve">In </w:t>
         </w:r>
-        <w:commentRangeStart w:id="445"/>
+        <w:commentRangeStart w:id="446"/>
         <w:r>
           <w:t xml:space="preserve">contrast </w:t>
         </w:r>
-        <w:commentRangeEnd w:id="445"/>
+        <w:commentRangeEnd w:id="446"/>
         <w:r>
           <w:rPr>
             <w:rStyle w:val="CommentReference"/>
           </w:rPr>
-          <w:commentReference w:id="445"/>
+          <w:commentReference w:id="446"/>
         </w:r>
         <w:r>
           <w:t xml:space="preserve">to our results, (23) observed an increased </w:t>
@@ -14273,7 +14287,7 @@
       <w:pPr>
         <w:pStyle w:val="BodyText"/>
         <w:spacing w:line="360" w:lineRule="auto"/>
-        <w:pPrChange w:id="446" w:author="tbeleyur" w:date="2021-09-13T14:44:00Z">
+        <w:pPrChange w:id="447" w:author="tbeleyur" w:date="2021-09-13T14:44:00Z">
           <w:pPr>
             <w:pStyle w:val="FirstParagraph"/>
           </w:pPr>
@@ -14284,14 +14298,14 @@
       <w:pPr>
         <w:pStyle w:val="Heading2"/>
         <w:spacing w:line="360" w:lineRule="auto"/>
-        <w:pPrChange w:id="447" w:author="tbeleyur" w:date="2021-09-13T14:44:00Z">
+        <w:pPrChange w:id="448" w:author="tbeleyur" w:date="2021-09-13T14:44:00Z">
           <w:pPr>
             <w:pStyle w:val="Heading2"/>
           </w:pPr>
         </w:pPrChange>
       </w:pPr>
-      <w:bookmarkStart w:id="448" w:name="call-level"/>
-      <w:bookmarkEnd w:id="434"/>
+      <w:bookmarkStart w:id="449" w:name="call-level"/>
+      <w:bookmarkEnd w:id="435"/>
       <w:r>
         <w:rPr>
           <w:rStyle w:val="SectionNumber"/>
@@ -14314,7 +14328,7 @@
       <w:pPr>
         <w:pStyle w:val="FirstParagraph"/>
         <w:spacing w:line="360" w:lineRule="auto"/>
-        <w:pPrChange w:id="449" w:author="tbeleyur" w:date="2021-09-13T14:44:00Z">
+        <w:pPrChange w:id="450" w:author="tbeleyur" w:date="2021-09-13T14:44:00Z">
           <w:pPr>
             <w:pStyle w:val="FirstParagraph"/>
           </w:pPr>
@@ -14328,7 +14342,7 @@
       <w:pPr>
         <w:pStyle w:val="BodyText"/>
         <w:spacing w:line="360" w:lineRule="auto"/>
-        <w:pPrChange w:id="450" w:author="tbeleyur" w:date="2021-09-13T14:44:00Z">
+        <w:pPrChange w:id="451" w:author="tbeleyur" w:date="2021-09-13T14:44:00Z">
           <w:pPr>
             <w:pStyle w:val="BodyText"/>
           </w:pPr>
@@ -14337,37 +14351,19 @@
       <w:r>
         <w:t xml:space="preserve">Despite the observed increase of individually analyzed received levels, there was no change in the windowed analysis, although overlapping calls in multi-bat contexts </w:t>
       </w:r>
-      <w:commentRangeStart w:id="451"/>
+      <w:commentRangeStart w:id="452"/>
       <w:r>
         <w:t xml:space="preserve">should lead </w:t>
       </w:r>
-      <w:commentRangeEnd w:id="451"/>
+      <w:commentRangeEnd w:id="452"/>
       <w:r>
         <w:rPr>
           <w:rStyle w:val="CommentReference"/>
         </w:rPr>
-        <w:commentReference w:id="451"/>
+        <w:commentReference w:id="452"/>
       </w:r>
       <w:r>
         <w:t>to a higher received level. We suggest that the similarity in received levels of multi-bat and single-bat windows can be explained by the inequal contribution the nearest bat’s call makes to the received level due to spherical spreading, and the directionality of calls. The fact that multi-bat and virtual-multi bat audio have similar received levels thus indirectly suggests there is no change in source level even in the presence of another bat. However, the tFM received level during group flight showed a drop of around 2 dB that we are unsure how to interpret. This apparent drop in received level could be the result of bats flying further away or emitting more directional calls.</w:t>
-      </w:r>
-    </w:p>
-    <w:p>
-      <w:pPr>
-        <w:pStyle w:val="BodyText"/>
-        <w:spacing w:line="360" w:lineRule="auto"/>
-        <w:pPrChange w:id="452" w:author="tbeleyur" w:date="2021-09-13T14:44:00Z">
-          <w:pPr>
-            <w:pStyle w:val="BodyText"/>
-          </w:pPr>
-        </w:pPrChange>
-      </w:pPr>
-      <w:r>
-        <w:rPr>
-          <w:i/>
-          <w:iCs/>
-        </w:rPr>
-        <w:t>TB: Not sure how/where to put the points below in…please helppp!!!</w:t>
       </w:r>
     </w:p>
     <w:p>
@@ -14385,29 +14381,47 @@
           <w:i/>
           <w:iCs/>
         </w:rPr>
-        <w:t xml:space="preserve">We expect that 1) the spectral parameters of the CF </w:t>
-      </w:r>
-      <w:proofErr w:type="gramStart"/>
+        <w:t>TB: Not sure how/where to put the points below in…please helppp!!!</w:t>
+      </w:r>
+    </w:p>
+    <w:p>
+      <w:pPr>
+        <w:pStyle w:val="BodyText"/>
+        <w:spacing w:line="360" w:lineRule="auto"/>
+        <w:pPrChange w:id="454" w:author="tbeleyur" w:date="2021-09-13T14:44:00Z">
+          <w:pPr>
+            <w:pStyle w:val="BodyText"/>
+          </w:pPr>
+        </w:pPrChange>
+      </w:pPr>
       <w:r>
         <w:rPr>
           <w:i/>
           <w:iCs/>
         </w:rPr>
-        <w:t>is</w:t>
-      </w:r>
-      <w:proofErr w:type="gramEnd"/>
+        <w:t xml:space="preserve">We expect that 1) the spectral parameters of the CF </w:t>
+      </w:r>
+      <w:proofErr w:type="gramStart"/>
       <w:r>
         <w:rPr>
           <w:i/>
           <w:iCs/>
         </w:rPr>
-        <w:t xml:space="preserve"> less prone to change given that CF-FM bats need to adjust emitted calls to match their acoustic foveal frequency tuning, while the CF duration in multi bats decreases to avoid overlap from other bats calls. 2) While role of iFM is less well understood, the tFM parts of the call can be altered in both spectral and temporal domains, and we expect both the bandwidth and duration to increase in multi bat contexts. The FM parts are less prone to overlap due to their inherently short duration and by altering the parameters can maximize the information encoded in the returning echoes. 3) As for </w:t>
-      </w:r>
+        <w:t>is</w:t>
+      </w:r>
+      <w:proofErr w:type="gramEnd"/>
       <w:r>
         <w:rPr>
           <w:i/>
           <w:iCs/>
         </w:rPr>
+        <w:t xml:space="preserve"> less prone to change given that CF-FM bats need to adjust emitted calls to match their acoustic foveal frequency tuning, while the CF duration in multi bats decreases to avoid overlap from other bats calls. 2) While role of iFM is less well understood, the tFM parts of the call can be altered in both spectral and temporal domains, and we expect both the bandwidth and duration to increase in multi bat contexts. The FM parts are less prone to overlap due to their inherently short duration and by altering the parameters can maximize the information encoded in the returning echoes. 3) As for </w:t>
+      </w:r>
+      <w:r>
+        <w:rPr>
+          <w:i/>
+          <w:iCs/>
+        </w:rPr>
         <w:lastRenderedPageBreak/>
         <w:t xml:space="preserve">duration of CF or the entire call, we expect that short duration calls will be emitted in multi bat contexts to reduce the possibility of overlap with calls of other bats. (this is not essentially important because if anyways, the CF is not used as part of resolving complexity in multi bat contexts, then the overlap of calls is not important as long as the overlap of the FM is avoided). 4) As a proxy for the measure of change in amplitude, we expect the received levels in multi-bat contexts to reduce in multi-bat contexts in an echoic natural cave and also presence other bats very close to one another. </w:t>
       </w:r>
@@ -14417,34 +14431,34 @@
         <w:pStyle w:val="FirstParagraph"/>
         <w:spacing w:line="360" w:lineRule="auto"/>
         <w:rPr>
-          <w:ins w:id="454" w:author="Dr. Holger R. Goerlitz" w:date="2021-08-13T14:23:00Z"/>
+          <w:ins w:id="455" w:author="Dr. Holger R. Goerlitz" w:date="2021-08-13T14:23:00Z"/>
           <w:rStyle w:val="SectionNumber"/>
         </w:rPr>
-        <w:pPrChange w:id="455" w:author="tbeleyur" w:date="2021-09-13T14:44:00Z">
+        <w:pPrChange w:id="456" w:author="tbeleyur" w:date="2021-09-13T14:44:00Z">
           <w:pPr>
             <w:pStyle w:val="FirstParagraph"/>
           </w:pPr>
         </w:pPrChange>
       </w:pPr>
-      <w:bookmarkStart w:id="456" w:name="outlook"/>
+      <w:bookmarkStart w:id="457" w:name="outlook"/>
       <w:bookmarkEnd w:id="340"/>
-      <w:bookmarkEnd w:id="448"/>
+      <w:bookmarkEnd w:id="449"/>
     </w:p>
     <w:p>
       <w:pPr>
         <w:pStyle w:val="FirstParagraph"/>
         <w:spacing w:line="360" w:lineRule="auto"/>
         <w:rPr>
-          <w:ins w:id="457" w:author="Dr. Holger R. Goerlitz" w:date="2021-08-13T14:20:00Z"/>
+          <w:ins w:id="458" w:author="Dr. Holger R. Goerlitz" w:date="2021-08-13T14:20:00Z"/>
           <w:rStyle w:val="SectionNumber"/>
         </w:rPr>
-        <w:pPrChange w:id="458" w:author="tbeleyur" w:date="2021-09-13T14:44:00Z">
+        <w:pPrChange w:id="459" w:author="tbeleyur" w:date="2021-09-13T14:44:00Z">
           <w:pPr>
             <w:pStyle w:val="FirstParagraph"/>
           </w:pPr>
         </w:pPrChange>
       </w:pPr>
-      <w:ins w:id="459" w:author="Dr. Holger R. Goerlitz" w:date="2021-08-13T14:20:00Z">
+      <w:ins w:id="460" w:author="Dr. Holger R. Goerlitz" w:date="2021-08-13T14:20:00Z">
         <w:r>
           <w:rPr>
             <w:rStyle w:val="SectionNumber"/>
@@ -14478,16 +14492,16 @@
         <w:pStyle w:val="FirstParagraph"/>
         <w:spacing w:line="360" w:lineRule="auto"/>
         <w:rPr>
-          <w:ins w:id="460" w:author="Dr. Holger R. Goerlitz" w:date="2021-08-13T14:21:00Z"/>
+          <w:ins w:id="461" w:author="Dr. Holger R. Goerlitz" w:date="2021-08-13T14:21:00Z"/>
           <w:rStyle w:val="SectionNumber"/>
         </w:rPr>
-        <w:pPrChange w:id="461" w:author="tbeleyur" w:date="2021-09-13T14:44:00Z">
+        <w:pPrChange w:id="462" w:author="tbeleyur" w:date="2021-09-13T14:44:00Z">
           <w:pPr>
             <w:pStyle w:val="FirstParagraph"/>
           </w:pPr>
         </w:pPrChange>
       </w:pPr>
-      <w:ins w:id="462" w:author="Dr. Holger R. Goerlitz" w:date="2021-08-13T14:20:00Z">
+      <w:ins w:id="463" w:author="Dr. Holger R. Goerlitz" w:date="2021-08-13T14:20:00Z">
         <w:r>
           <w:rPr>
             <w:rStyle w:val="SectionNumber"/>
@@ -14495,7 +14509,7 @@
           <w:t>Use</w:t>
         </w:r>
       </w:ins>
-      <w:ins w:id="463" w:author="Dr. Holger R. Goerlitz" w:date="2021-08-13T14:21:00Z">
+      <w:ins w:id="464" w:author="Dr. Holger R. Goerlitz" w:date="2021-08-13T14:21:00Z">
         <w:r>
           <w:rPr>
             <w:rStyle w:val="SectionNumber"/>
@@ -14509,16 +14523,16 @@
         <w:pStyle w:val="FirstParagraph"/>
         <w:spacing w:line="360" w:lineRule="auto"/>
         <w:rPr>
-          <w:del w:id="464" w:author="Dr. Holger R. Goerlitz" w:date="2021-08-13T14:20:00Z"/>
+          <w:del w:id="465" w:author="Dr. Holger R. Goerlitz" w:date="2021-08-13T14:20:00Z"/>
           <w:rStyle w:val="SectionNumber"/>
         </w:rPr>
-        <w:pPrChange w:id="465" w:author="tbeleyur" w:date="2021-09-13T14:44:00Z">
+        <w:pPrChange w:id="466" w:author="tbeleyur" w:date="2021-09-13T14:44:00Z">
           <w:pPr>
             <w:pStyle w:val="FirstParagraph"/>
           </w:pPr>
         </w:pPrChange>
       </w:pPr>
-      <w:ins w:id="466" w:author="Dr. Holger R. Goerlitz" w:date="2021-08-13T14:21:00Z">
+      <w:ins w:id="467" w:author="Dr. Holger R. Goerlitz" w:date="2021-08-13T14:21:00Z">
         <w:r>
           <w:rPr>
             <w:rStyle w:val="SectionNumber"/>
@@ -14526,7 +14540,7 @@
           <w:t>Also, this section is too long. Try to condense it to one (or two) final paragraphs that provide a conclusion and outlook. If there are still details, the belong to the previous sections. Here, you want to provide a</w:t>
         </w:r>
       </w:ins>
-      <w:ins w:id="467" w:author="Dr. Holger R. Goerlitz" w:date="2021-08-13T14:22:00Z">
+      <w:ins w:id="468" w:author="Dr. Holger R. Goerlitz" w:date="2021-08-13T14:22:00Z">
         <w:r>
           <w:rPr>
             <w:rStyle w:val="SectionNumber"/>
@@ -14534,7 +14548,7 @@
           <w:t xml:space="preserve"> concise statement outlining the general scientific ideas, results and ways forward</w:t>
         </w:r>
       </w:ins>
-      <w:ins w:id="468" w:author="Dr. Holger R. Goerlitz" w:date="2021-08-13T14:20:00Z">
+      <w:ins w:id="469" w:author="Dr. Holger R. Goerlitz" w:date="2021-08-13T14:20:00Z">
         <w:r>
           <w:rPr>
             <w:rStyle w:val="SectionNumber"/>
@@ -14542,7 +14556,7 @@
           <w:t>]</w:t>
         </w:r>
       </w:ins>
-      <w:del w:id="469" w:author="Dr. Holger R. Goerlitz" w:date="2021-08-13T14:20:00Z">
+      <w:del w:id="470" w:author="Dr. Holger R. Goerlitz" w:date="2021-08-13T14:20:00Z">
         <w:r>
           <w:rPr>
             <w:rStyle w:val="SectionNumber"/>
@@ -14560,9 +14574,9 @@
         <w:pStyle w:val="BodyText"/>
         <w:spacing w:line="360" w:lineRule="auto"/>
         <w:rPr>
-          <w:ins w:id="470" w:author="Dr. Holger R. Goerlitz" w:date="2021-08-13T14:23:00Z"/>
-        </w:rPr>
-        <w:pPrChange w:id="471" w:author="tbeleyur" w:date="2021-09-13T14:44:00Z">
+          <w:ins w:id="471" w:author="Dr. Holger R. Goerlitz" w:date="2021-08-13T14:23:00Z"/>
+        </w:rPr>
+        <w:pPrChange w:id="472" w:author="tbeleyur" w:date="2021-09-13T14:44:00Z">
           <w:pPr>
             <w:pStyle w:val="Heading1"/>
           </w:pPr>
@@ -14574,42 +14588,42 @@
         <w:pStyle w:val="FirstParagraph"/>
         <w:spacing w:line="360" w:lineRule="auto"/>
         <w:rPr>
-          <w:ins w:id="472" w:author="Dr. Holger R. Goerlitz" w:date="2021-08-13T14:20:00Z"/>
-        </w:rPr>
-        <w:pPrChange w:id="473" w:author="tbeleyur" w:date="2021-09-13T14:44:00Z">
-          <w:pPr>
-            <w:pStyle w:val="FirstParagraph"/>
-          </w:pPr>
-        </w:pPrChange>
-      </w:pPr>
-    </w:p>
-    <w:p>
-      <w:pPr>
-        <w:pStyle w:val="FirstParagraph"/>
-        <w:spacing w:line="360" w:lineRule="auto"/>
+          <w:ins w:id="473" w:author="Dr. Holger R. Goerlitz" w:date="2021-08-13T14:20:00Z"/>
+        </w:rPr>
         <w:pPrChange w:id="474" w:author="tbeleyur" w:date="2021-09-13T14:44:00Z">
           <w:pPr>
             <w:pStyle w:val="FirstParagraph"/>
           </w:pPr>
         </w:pPrChange>
       </w:pPr>
-      <w:moveFromRangeStart w:id="475" w:author="Dr. Holger R. Goerlitz" w:date="2021-08-13T14:24:00Z" w:name="move79757100"/>
-      <w:moveFrom w:id="476" w:author="Dr. Holger R. Goerlitz" w:date="2021-08-13T14:24:00Z">
+    </w:p>
+    <w:p>
+      <w:pPr>
+        <w:pStyle w:val="FirstParagraph"/>
+        <w:spacing w:line="360" w:lineRule="auto"/>
+        <w:pPrChange w:id="475" w:author="tbeleyur" w:date="2021-09-13T14:44:00Z">
+          <w:pPr>
+            <w:pStyle w:val="FirstParagraph"/>
+          </w:pPr>
+        </w:pPrChange>
+      </w:pPr>
+      <w:moveFromRangeStart w:id="476" w:author="Dr. Holger R. Goerlitz" w:date="2021-08-13T14:24:00Z" w:name="move79757100"/>
+      <w:moveFrom w:id="477" w:author="Dr. Holger R. Goerlitz" w:date="2021-08-13T14:24:00Z">
         <w:r>
           <w:t xml:space="preserve">Bats adjust many different call parameters in a task- and context-specific ways to adjust and optimize sensory information. </w:t>
         </w:r>
       </w:moveFrom>
-      <w:moveFromRangeEnd w:id="475"/>
-      <w:commentRangeStart w:id="477"/>
+      <w:moveFromRangeEnd w:id="476"/>
+      <w:commentRangeStart w:id="478"/>
       <w:r>
         <w:t>Besides changes in temporal, spectral and amplitude parameters on the level of individual calls, some of which we analyzed in this study, bats also change parameters on the level of call sequence, such as call intervals and duty cycle (14,15). In contrast to single-bat contexts, measuring call intervals is challenging in multi-bat recordings due to difficulties in assigning calls to individuals and temporal overlap between multiple calls and echoes.</w:t>
       </w:r>
-      <w:commentRangeEnd w:id="477"/>
+      <w:commentRangeEnd w:id="478"/>
       <w:r>
         <w:rPr>
           <w:rStyle w:val="CommentReference"/>
         </w:rPr>
-        <w:commentReference w:id="477"/>
+        <w:commentReference w:id="478"/>
       </w:r>
     </w:p>
     <w:p>
@@ -14617,39 +14631,39 @@
         <w:pStyle w:val="BodyText"/>
         <w:spacing w:line="360" w:lineRule="auto"/>
         <w:rPr>
-          <w:ins w:id="478" w:author="Dr. Holger R. Goerlitz" w:date="2021-08-13T14:24:00Z"/>
-        </w:rPr>
-        <w:pPrChange w:id="479" w:author="tbeleyur" w:date="2021-09-13T14:44:00Z">
-          <w:pPr>
-            <w:pStyle w:val="BodyText"/>
-          </w:pPr>
-        </w:pPrChange>
-      </w:pPr>
-    </w:p>
-    <w:p>
-      <w:pPr>
-        <w:pStyle w:val="BodyText"/>
-        <w:spacing w:line="360" w:lineRule="auto"/>
+          <w:ins w:id="479" w:author="Dr. Holger R. Goerlitz" w:date="2021-08-13T14:24:00Z"/>
+        </w:rPr>
         <w:pPrChange w:id="480" w:author="tbeleyur" w:date="2021-09-13T14:44:00Z">
           <w:pPr>
             <w:pStyle w:val="BodyText"/>
           </w:pPr>
         </w:pPrChange>
       </w:pPr>
-      <w:ins w:id="481" w:author="Dr. Holger R. Goerlitz" w:date="2021-08-13T14:24:00Z">
+    </w:p>
+    <w:p>
+      <w:pPr>
+        <w:pStyle w:val="BodyText"/>
+        <w:spacing w:line="360" w:lineRule="auto"/>
+        <w:pPrChange w:id="481" w:author="tbeleyur" w:date="2021-09-13T14:44:00Z">
+          <w:pPr>
+            <w:pStyle w:val="BodyText"/>
+          </w:pPr>
+        </w:pPrChange>
+      </w:pPr>
+      <w:ins w:id="482" w:author="Dr. Holger R. Goerlitz" w:date="2021-08-13T14:24:00Z">
         <w:r>
           <w:lastRenderedPageBreak/>
           <w:t xml:space="preserve">Despite bats’ outstanding flexibility in </w:t>
         </w:r>
       </w:ins>
-      <w:ins w:id="482" w:author="Dr. Holger R. Goerlitz" w:date="2021-08-13T14:25:00Z">
+      <w:ins w:id="483" w:author="Dr. Holger R. Goerlitz" w:date="2021-08-13T14:25:00Z">
         <w:r>
           <w:t xml:space="preserve">adjusting </w:t>
         </w:r>
       </w:ins>
-      <w:moveToRangeStart w:id="483" w:author="Dr. Holger R. Goerlitz" w:date="2021-08-13T14:24:00Z" w:name="move79757100"/>
-      <w:moveTo w:id="484" w:author="Dr. Holger R. Goerlitz" w:date="2021-08-13T14:24:00Z">
-        <w:del w:id="485" w:author="Dr. Holger R. Goerlitz" w:date="2021-08-13T14:25:00Z">
+      <w:moveToRangeStart w:id="484" w:author="Dr. Holger R. Goerlitz" w:date="2021-08-13T14:24:00Z" w:name="move79757100"/>
+      <w:moveTo w:id="485" w:author="Dr. Holger R. Goerlitz" w:date="2021-08-13T14:24:00Z">
+        <w:del w:id="486" w:author="Dr. Holger R. Goerlitz" w:date="2021-08-13T14:25:00Z">
           <w:r>
             <w:delText xml:space="preserve">Bats adjust many different </w:delText>
           </w:r>
@@ -14657,19 +14671,19 @@
         <w:r>
           <w:t xml:space="preserve">call parameters </w:t>
         </w:r>
-        <w:del w:id="486" w:author="Dr. Holger R. Goerlitz" w:date="2021-08-13T14:25:00Z">
+        <w:del w:id="487" w:author="Dr. Holger R. Goerlitz" w:date="2021-08-13T14:25:00Z">
           <w:r>
             <w:delText xml:space="preserve">in </w:delText>
           </w:r>
         </w:del>
       </w:moveTo>
-      <w:ins w:id="487" w:author="Dr. Holger R. Goerlitz" w:date="2021-08-13T14:25:00Z">
+      <w:ins w:id="488" w:author="Dr. Holger R. Goerlitz" w:date="2021-08-13T14:25:00Z">
         <w:r>
           <w:t xml:space="preserve">to </w:t>
         </w:r>
       </w:ins>
-      <w:moveTo w:id="488" w:author="Dr. Holger R. Goerlitz" w:date="2021-08-13T14:24:00Z">
-        <w:del w:id="489" w:author="Dr. Holger R. Goerlitz" w:date="2021-08-13T14:25:00Z">
+      <w:moveTo w:id="489" w:author="Dr. Holger R. Goerlitz" w:date="2021-08-13T14:24:00Z">
+        <w:del w:id="490" w:author="Dr. Holger R. Goerlitz" w:date="2021-08-13T14:25:00Z">
           <w:r>
             <w:delText xml:space="preserve">a </w:delText>
           </w:r>
@@ -14678,13 +14692,13 @@
           <w:t>task</w:t>
         </w:r>
       </w:moveTo>
-      <w:ins w:id="490" w:author="Dr. Holger R. Goerlitz" w:date="2021-08-13T14:25:00Z">
+      <w:ins w:id="491" w:author="Dr. Holger R. Goerlitz" w:date="2021-08-13T14:25:00Z">
         <w:r>
           <w:t>s</w:t>
         </w:r>
       </w:ins>
-      <w:moveTo w:id="491" w:author="Dr. Holger R. Goerlitz" w:date="2021-08-13T14:24:00Z">
-        <w:del w:id="492" w:author="Dr. Holger R. Goerlitz" w:date="2021-08-13T14:25:00Z">
+      <w:moveTo w:id="492" w:author="Dr. Holger R. Goerlitz" w:date="2021-08-13T14:24:00Z">
+        <w:del w:id="493" w:author="Dr. Holger R. Goerlitz" w:date="2021-08-13T14:25:00Z">
           <w:r>
             <w:delText>-</w:delText>
           </w:r>
@@ -14693,13 +14707,13 @@
           <w:t xml:space="preserve"> and context</w:t>
         </w:r>
       </w:moveTo>
-      <w:ins w:id="493" w:author="Dr. Holger R. Goerlitz" w:date="2021-08-13T14:25:00Z">
+      <w:ins w:id="494" w:author="Dr. Holger R. Goerlitz" w:date="2021-08-13T14:25:00Z">
         <w:r>
           <w:t xml:space="preserve">s </w:t>
         </w:r>
       </w:ins>
-      <w:moveTo w:id="494" w:author="Dr. Holger R. Goerlitz" w:date="2021-08-13T14:24:00Z">
-        <w:del w:id="495" w:author="Dr. Holger R. Goerlitz" w:date="2021-08-13T14:25:00Z">
+      <w:moveTo w:id="495" w:author="Dr. Holger R. Goerlitz" w:date="2021-08-13T14:24:00Z">
+        <w:del w:id="496" w:author="Dr. Holger R. Goerlitz" w:date="2021-08-13T14:25:00Z">
           <w:r>
             <w:delText xml:space="preserve">-specific ways </w:delText>
           </w:r>
@@ -14707,7 +14721,7 @@
         <w:r>
           <w:t xml:space="preserve">to </w:t>
         </w:r>
-        <w:del w:id="496" w:author="Dr. Holger R. Goerlitz" w:date="2021-08-13T14:25:00Z">
+        <w:del w:id="497" w:author="Dr. Holger R. Goerlitz" w:date="2021-08-13T14:25:00Z">
           <w:r>
             <w:delText xml:space="preserve">adjust and </w:delText>
           </w:r>
@@ -14716,20 +14730,20 @@
           <w:t>optimize sensory information</w:t>
         </w:r>
       </w:moveTo>
-      <w:ins w:id="497" w:author="Dr. Holger R. Goerlitz" w:date="2021-08-13T14:25:00Z">
+      <w:ins w:id="498" w:author="Dr. Holger R. Goerlitz" w:date="2021-08-13T14:25:00Z">
         <w:r>
           <w:t xml:space="preserve">, we found </w:t>
         </w:r>
       </w:ins>
-      <w:moveTo w:id="498" w:author="Dr. Holger R. Goerlitz" w:date="2021-08-13T14:24:00Z">
-        <w:del w:id="499" w:author="Dr. Holger R. Goerlitz" w:date="2021-08-13T14:25:00Z">
+      <w:moveTo w:id="499" w:author="Dr. Holger R. Goerlitz" w:date="2021-08-13T14:24:00Z">
+        <w:del w:id="500" w:author="Dr. Holger R. Goerlitz" w:date="2021-08-13T14:25:00Z">
           <w:r>
             <w:delText xml:space="preserve">. </w:delText>
           </w:r>
         </w:del>
       </w:moveTo>
-      <w:moveToRangeEnd w:id="483"/>
-      <w:del w:id="500" w:author="Dr. Holger R. Goerlitz" w:date="2021-08-13T14:25:00Z">
+      <w:moveToRangeEnd w:id="484"/>
+      <w:del w:id="501" w:author="Dr. Holger R. Goerlitz" w:date="2021-08-13T14:25:00Z">
         <w:r>
           <w:delText xml:space="preserve">In summary, our results showed </w:delText>
         </w:r>
@@ -14737,42 +14751,42 @@
       <w:r>
         <w:t>no obvious change in call parameters</w:t>
       </w:r>
-      <w:ins w:id="501" w:author="Dr. Holger R. Goerlitz" w:date="2021-08-13T14:25:00Z">
+      <w:ins w:id="502" w:author="Dr. Holger R. Goerlitz" w:date="2021-08-13T14:25:00Z">
         <w:r>
           <w:t xml:space="preserve"> in </w:t>
         </w:r>
       </w:ins>
-      <w:ins w:id="502" w:author="Dr. Holger R. Goerlitz" w:date="2021-08-13T14:26:00Z">
+      <w:ins w:id="503" w:author="Dr. Holger R. Goerlitz" w:date="2021-08-13T14:26:00Z">
         <w:r>
           <w:t>free-flying CF-</w:t>
         </w:r>
       </w:ins>
-      <w:ins w:id="503" w:author="Dr. Holger R. Goerlitz" w:date="2021-08-13T14:25:00Z">
+      <w:ins w:id="504" w:author="Dr. Holger R. Goerlitz" w:date="2021-08-13T14:25:00Z">
         <w:r>
           <w:t>b</w:t>
         </w:r>
       </w:ins>
-      <w:ins w:id="504" w:author="Dr. Holger R. Goerlitz" w:date="2021-08-13T14:26:00Z">
+      <w:ins w:id="505" w:author="Dr. Holger R. Goerlitz" w:date="2021-08-13T14:26:00Z">
         <w:r>
           <w:t xml:space="preserve">ats in small groups of </w:t>
         </w:r>
       </w:ins>
-      <w:ins w:id="505" w:author="Dr. Holger R. Goerlitz" w:date="2021-08-13T14:27:00Z">
+      <w:ins w:id="506" w:author="Dr. Holger R. Goerlitz" w:date="2021-08-13T14:27:00Z">
         <w:r>
           <w:t>up to four bats</w:t>
         </w:r>
       </w:ins>
-      <w:ins w:id="506" w:author="Dr. Holger R. Goerlitz" w:date="2021-08-13T14:26:00Z">
+      <w:ins w:id="507" w:author="Dr. Holger R. Goerlitz" w:date="2021-08-13T14:26:00Z">
         <w:r>
           <w:t xml:space="preserve">. This strongly suggests </w:t>
         </w:r>
       </w:ins>
-      <w:del w:id="507" w:author="Dr. Holger R. Goerlitz" w:date="2021-08-13T14:26:00Z">
+      <w:del w:id="508" w:author="Dr. Holger R. Goerlitz" w:date="2021-08-13T14:26:00Z">
         <w:r>
           <w:delText xml:space="preserve">, suggesting that </w:delText>
         </w:r>
       </w:del>
-      <w:ins w:id="508" w:author="Dr. Holger R. Goerlitz" w:date="2021-08-13T14:26:00Z">
+      <w:ins w:id="509" w:author="Dr. Holger R. Goerlitz" w:date="2021-08-13T14:26:00Z">
         <w:r>
           <w:t xml:space="preserve">that </w:t>
         </w:r>
@@ -14780,7 +14794,7 @@
       <w:r>
         <w:t>free-flying CF-bats do not suffer from sensory problems when flying in small groups</w:t>
       </w:r>
-      <w:del w:id="509" w:author="Dr. Holger R. Goerlitz" w:date="2021-08-13T14:27:00Z">
+      <w:del w:id="510" w:author="Dr. Holger R. Goerlitz" w:date="2021-08-13T14:27:00Z">
         <w:r>
           <w:delText xml:space="preserve"> (2-4 bats)</w:delText>
         </w:r>
@@ -14788,7 +14802,7 @@
       <w:r>
         <w:t xml:space="preserve">, even in reverberant environments. </w:t>
       </w:r>
-      <w:commentRangeStart w:id="510"/>
+      <w:commentRangeStart w:id="511"/>
       <w:r>
         <w:t xml:space="preserve">We propose that multiple reasons can explain why such situations are not very challenging, and why bats thus do not alter their </w:t>
       </w:r>
@@ -14800,28 +14814,28 @@
       <w:r>
         <w:t xml:space="preserve"> are the possible explanations for the absence of a strong echolocation response in groups? </w:t>
       </w:r>
-      <w:commentRangeEnd w:id="510"/>
+      <w:commentRangeEnd w:id="511"/>
       <w:r>
         <w:rPr>
           <w:rStyle w:val="CommentReference"/>
         </w:rPr>
-        <w:commentReference w:id="510"/>
-      </w:r>
-      <w:commentRangeStart w:id="511"/>
+        <w:commentReference w:id="511"/>
+      </w:r>
+      <w:commentRangeStart w:id="512"/>
       <w:r>
         <w:t xml:space="preserve">Our data suggests that echolocation in groups with a few bats (2-4) bats may not be very challenging for multiple reasons. CF-FM bats rely use on the tFM component to detect the distance of objects around them for object ranging (31). The tFM components are short ($\leq$3ms, 95 percentile value), and likely emitted about every 40-50 ms which is equivalent to a tFM duty cycle between 6-7.5%. When two bats fly togetherFor a pair of bats at these duty cycles, the probability that the tFM-component of one bat overlaps the other bat’s tFM-echo of one tFM echo being overlapped by another bat’s tFM call component is only relatively low at most between up to 1.6 - 2.1% (see SI 0.10 for calculations). Even if a single tFM echo is overlapped by another call, a bat may still be able to detect it if the signal-to-noise ratio is sufficient. Modelling showed that FM- bats can detect all of their echoes in small groups of up to 10 individualsare unlikely to face major detriments to their echolocation (28). FM bats integrate echoes across multiple calls and are thus resistant to occasional disruptions in echo arrival (68). </w:t>
       </w:r>
-      <w:commentRangeEnd w:id="511"/>
+      <w:commentRangeEnd w:id="512"/>
       <w:r>
         <w:rPr>
           <w:rStyle w:val="CommentReference"/>
         </w:rPr>
-        <w:commentReference w:id="511"/>
+        <w:commentReference w:id="512"/>
       </w:r>
       <w:r>
         <w:t>We suggest that the same resistance to jamming</w:t>
       </w:r>
-      <w:del w:id="512" w:author="Dr. Holger R. Goerlitz" w:date="2021-08-13T14:29:00Z">
+      <w:del w:id="513" w:author="Dr. Holger R. Goerlitz" w:date="2021-08-13T14:29:00Z">
         <w:r>
           <w:delText>,</w:delText>
         </w:r>
@@ -14834,7 +14848,7 @@
       <w:pPr>
         <w:pStyle w:val="BodyText"/>
         <w:spacing w:line="360" w:lineRule="auto"/>
-        <w:pPrChange w:id="513" w:author="tbeleyur" w:date="2021-09-13T14:44:00Z">
+        <w:pPrChange w:id="514" w:author="tbeleyur" w:date="2021-09-13T14:44:00Z">
           <w:pPr>
             <w:pStyle w:val="BodyText"/>
           </w:pPr>
@@ -14843,16 +14857,16 @@
       <w:r>
         <w:t xml:space="preserve">In </w:t>
       </w:r>
-      <w:commentRangeStart w:id="514"/>
+      <w:commentRangeStart w:id="515"/>
       <w:r>
         <w:t xml:space="preserve">contrast </w:t>
       </w:r>
-      <w:commentRangeEnd w:id="514"/>
+      <w:commentRangeEnd w:id="515"/>
       <w:r>
         <w:rPr>
           <w:rStyle w:val="CommentReference"/>
         </w:rPr>
-        <w:commentReference w:id="514"/>
+        <w:commentReference w:id="515"/>
       </w:r>
       <w:r>
         <w:t xml:space="preserve">to our results, (23) observed an increased tFM duration and bandwidth in </w:t>
@@ -14860,7 +14874,7 @@
       <w:r>
         <w:rPr>
           <w:i/>
-          <w:rPrChange w:id="515" w:author="Dr. Holger R. Goerlitz" w:date="2021-08-13T14:29:00Z">
+          <w:rPrChange w:id="516" w:author="Dr. Holger R. Goerlitz" w:date="2021-08-13T14:29:00Z">
             <w:rPr/>
           </w:rPrChange>
         </w:rPr>
@@ -14874,7 +14888,7 @@
       <w:pPr>
         <w:pStyle w:val="BodyText"/>
         <w:spacing w:line="360" w:lineRule="auto"/>
-        <w:pPrChange w:id="516" w:author="tbeleyur" w:date="2021-09-13T14:44:00Z">
+        <w:pPrChange w:id="517" w:author="tbeleyur" w:date="2021-09-13T14:44:00Z">
           <w:pPr>
             <w:pStyle w:val="BodyText"/>
           </w:pPr>
@@ -14899,10 +14913,10 @@
         <w:pStyle w:val="BodyText"/>
         <w:spacing w:line="360" w:lineRule="auto"/>
         <w:rPr>
-          <w:ins w:id="517" w:author="Dr. Holger R. Goerlitz" w:date="2021-08-13T14:34:00Z"/>
+          <w:ins w:id="518" w:author="Dr. Holger R. Goerlitz" w:date="2021-08-13T14:34:00Z"/>
           <w:b/>
         </w:rPr>
-        <w:pPrChange w:id="518" w:author="tbeleyur" w:date="2021-09-13T14:44:00Z">
+        <w:pPrChange w:id="519" w:author="tbeleyur" w:date="2021-09-13T14:44:00Z">
           <w:pPr>
             <w:pStyle w:val="BodyText"/>
           </w:pPr>
@@ -14914,10 +14928,10 @@
         <w:pStyle w:val="BodyText"/>
         <w:spacing w:line="360" w:lineRule="auto"/>
         <w:rPr>
-          <w:ins w:id="519" w:author="Dr. Holger R. Goerlitz" w:date="2021-08-13T14:34:00Z"/>
+          <w:ins w:id="520" w:author="Dr. Holger R. Goerlitz" w:date="2021-08-13T14:34:00Z"/>
           <w:b/>
         </w:rPr>
-        <w:pPrChange w:id="520" w:author="tbeleyur" w:date="2021-09-13T14:44:00Z">
+        <w:pPrChange w:id="521" w:author="tbeleyur" w:date="2021-09-13T14:44:00Z">
           <w:pPr>
             <w:pStyle w:val="BodyText"/>
           </w:pPr>
@@ -14929,25 +14943,25 @@
         <w:pStyle w:val="BodyText"/>
         <w:spacing w:line="360" w:lineRule="auto"/>
         <w:rPr>
-          <w:ins w:id="521" w:author="Dr. Holger R. Goerlitz" w:date="2021-08-13T14:33:00Z"/>
+          <w:ins w:id="522" w:author="Dr. Holger R. Goerlitz" w:date="2021-08-13T14:33:00Z"/>
           <w:b/>
-          <w:rPrChange w:id="522" w:author="Dr. Holger R. Goerlitz" w:date="2021-08-13T14:33:00Z">
+          <w:rPrChange w:id="523" w:author="Dr. Holger R. Goerlitz" w:date="2021-08-13T14:33:00Z">
             <w:rPr>
-              <w:ins w:id="523" w:author="Dr. Holger R. Goerlitz" w:date="2021-08-13T14:33:00Z"/>
+              <w:ins w:id="524" w:author="Dr. Holger R. Goerlitz" w:date="2021-08-13T14:33:00Z"/>
             </w:rPr>
           </w:rPrChange>
         </w:rPr>
-        <w:pPrChange w:id="524" w:author="tbeleyur" w:date="2021-09-13T14:44:00Z">
+        <w:pPrChange w:id="525" w:author="tbeleyur" w:date="2021-09-13T14:44:00Z">
           <w:pPr>
             <w:pStyle w:val="BodyText"/>
           </w:pPr>
         </w:pPrChange>
       </w:pPr>
-      <w:ins w:id="525" w:author="Dr. Holger R. Goerlitz" w:date="2021-08-13T14:33:00Z">
+      <w:ins w:id="526" w:author="Dr. Holger R. Goerlitz" w:date="2021-08-13T14:33:00Z">
         <w:r>
           <w:rPr>
             <w:b/>
-            <w:rPrChange w:id="526" w:author="Dr. Holger R. Goerlitz" w:date="2021-08-13T14:33:00Z">
+            <w:rPrChange w:id="527" w:author="Dr. Holger R. Goerlitz" w:date="2021-08-13T14:33:00Z">
               <w:rPr/>
             </w:rPrChange>
           </w:rPr>
@@ -14960,24 +14974,24 @@
         <w:pStyle w:val="BodyText"/>
         <w:spacing w:line="360" w:lineRule="auto"/>
         <w:rPr>
-          <w:del w:id="527" w:author="Neetash Mysuru" w:date="2021-09-10T13:41:00Z"/>
-        </w:rPr>
-        <w:pPrChange w:id="528" w:author="tbeleyur" w:date="2021-09-13T14:44:00Z">
+          <w:del w:id="528" w:author="Neetash Mysuru" w:date="2021-09-10T13:41:00Z"/>
+        </w:rPr>
+        <w:pPrChange w:id="529" w:author="tbeleyur" w:date="2021-09-13T14:44:00Z">
           <w:pPr>
             <w:pStyle w:val="BodyText"/>
           </w:pPr>
         </w:pPrChange>
       </w:pPr>
-      <w:ins w:id="529" w:author="Dr. Holger R. Goerlitz" w:date="2021-08-13T14:33:00Z">
+      <w:ins w:id="530" w:author="Dr. Holger R. Goerlitz" w:date="2021-08-13T14:33:00Z">
         <w:r>
           <w:t>Despite bats’ outstanding flexibility in adjusting call parameters to tasks and contexts to optimize sensory information, we found no obvious change in call parameters in free-flying CF-bats in small groups of up to four bats. This strongly suggests that free-flying CF-bats do not suffer from sensory problems when flying in small groups, even in reverberant environments.</w:t>
         </w:r>
-        <w:commentRangeStart w:id="530"/>
+        <w:commentRangeStart w:id="531"/>
         <w:r>
           <w:t xml:space="preserve">  </w:t>
         </w:r>
       </w:ins>
-      <w:del w:id="531" w:author="Dr. Holger R. Goerlitz" w:date="2021-08-13T14:34:00Z">
+      <w:del w:id="532" w:author="Dr. Holger R. Goerlitz" w:date="2021-08-13T14:34:00Z">
         <w:r>
           <w:delText xml:space="preserve">Bats alter and adjust their echolocation strategy to the specific sensory [(71);(72);(73);]. </w:delText>
         </w:r>
@@ -14985,22 +14999,22 @@
       <w:r>
         <w:t>O</w:t>
       </w:r>
-      <w:commentRangeEnd w:id="530"/>
+      <w:commentRangeEnd w:id="531"/>
       <w:r>
         <w:rPr>
           <w:rStyle w:val="CommentReference"/>
         </w:rPr>
-        <w:commentReference w:id="530"/>
+        <w:commentReference w:id="531"/>
       </w:r>
       <w:r>
         <w:t>ur results add to the growing body of literature (21,22,40) showing that echolocation in (small) groups is not so special after all and can be solved by the bats’ general repertoire of sensory strategies for dealing with sensory challenges. While bats do indeed alter their echolocation behaviour in the face of sensory challenge in groups, it is important to consider that not all types of group-situations will lead to the same type of sensory challenge. Our results thus match the increasing evidence that jamming does not pose a problem for FM-bats (14,21,22,28,41) now extending this to high-duty cycle CF bats. We highlight the importance of observational studies in field settings to understand the frequency with which various sensory strategies are actually employed in ecological contexts.</w:t>
       </w:r>
-      <w:ins w:id="532" w:author="Neetash Mysuru" w:date="2021-09-10T13:41:00Z">
+      <w:ins w:id="533" w:author="Neetash Mysuru" w:date="2021-09-10T13:41:00Z">
         <w:r>
           <w:t xml:space="preserve"> To also advance the understanding of group echolocation, which is often an e</w:t>
         </w:r>
       </w:ins>
-      <w:ins w:id="533" w:author="Neetash Mysuru" w:date="2021-09-10T13:42:00Z">
+      <w:ins w:id="534" w:author="Neetash Mysuru" w:date="2021-09-10T13:42:00Z">
         <w:r>
           <w:t xml:space="preserve">gocentric perspective, </w:t>
         </w:r>
@@ -15011,27 +15025,27 @@
         <w:pStyle w:val="BodyText"/>
         <w:spacing w:line="360" w:lineRule="auto"/>
         <w:rPr>
-          <w:ins w:id="534" w:author="Neetash Mysuru" w:date="2021-09-10T13:35:00Z"/>
-        </w:rPr>
-        <w:pPrChange w:id="535" w:author="tbeleyur" w:date="2021-09-13T14:44:00Z">
+          <w:ins w:id="535" w:author="Neetash Mysuru" w:date="2021-09-10T13:35:00Z"/>
+        </w:rPr>
+        <w:pPrChange w:id="536" w:author="tbeleyur" w:date="2021-09-13T14:44:00Z">
           <w:pPr>
             <w:pStyle w:val="FirstParagraph"/>
           </w:pPr>
         </w:pPrChange>
       </w:pPr>
-      <w:bookmarkStart w:id="536" w:name="data-and-code-availability"/>
-      <w:bookmarkEnd w:id="456"/>
-      <w:commentRangeStart w:id="537"/>
-      <w:ins w:id="538" w:author="Neetash Mysuru" w:date="2021-09-10T13:35:00Z">
+      <w:bookmarkStart w:id="537" w:name="data-and-code-availability"/>
+      <w:bookmarkEnd w:id="457"/>
+      <w:commentRangeStart w:id="538"/>
+      <w:ins w:id="539" w:author="Neetash Mysuru" w:date="2021-09-10T13:35:00Z">
         <w:r>
           <w:t xml:space="preserve">it would be interesting to record and measure calls in the field with on board microphones in freely behaving bats. </w:t>
         </w:r>
-        <w:commentRangeEnd w:id="537"/>
+        <w:commentRangeEnd w:id="538"/>
         <w:r>
           <w:rPr>
             <w:rStyle w:val="CommentReference"/>
           </w:rPr>
-          <w:commentReference w:id="537"/>
+          <w:commentReference w:id="538"/>
         </w:r>
       </w:ins>
     </w:p>
@@ -15040,7 +15054,7 @@
         <w:pStyle w:val="Heading1"/>
         <w:spacing w:line="360" w:lineRule="auto"/>
         <w:rPr>
-          <w:ins w:id="539" w:author="Dr. Holger R. Goerlitz" w:date="2021-08-13T14:34:00Z"/>
+          <w:ins w:id="540" w:author="Dr. Holger R. Goerlitz" w:date="2021-08-13T14:34:00Z"/>
           <w:rStyle w:val="SectionNumber"/>
           <w:rFonts w:asciiTheme="minorHAnsi" w:eastAsiaTheme="minorHAnsi" w:hAnsiTheme="minorHAnsi" w:cstheme="minorBidi"/>
           <w:b w:val="0"/>
@@ -15049,28 +15063,28 @@
           <w:sz w:val="24"/>
           <w:szCs w:val="24"/>
         </w:rPr>
-        <w:pPrChange w:id="540" w:author="tbeleyur" w:date="2021-09-13T14:44:00Z">
-          <w:pPr>
-            <w:pStyle w:val="Heading1"/>
-          </w:pPr>
-        </w:pPrChange>
-      </w:pPr>
-    </w:p>
-    <w:p>
-      <w:pPr>
-        <w:pStyle w:val="Heading1"/>
-        <w:spacing w:line="360" w:lineRule="auto"/>
         <w:pPrChange w:id="541" w:author="tbeleyur" w:date="2021-09-13T14:44:00Z">
           <w:pPr>
             <w:pStyle w:val="Heading1"/>
           </w:pPr>
         </w:pPrChange>
       </w:pPr>
-      <w:commentRangeStart w:id="542"/>
+    </w:p>
+    <w:p>
+      <w:pPr>
+        <w:pStyle w:val="Heading1"/>
+        <w:spacing w:line="360" w:lineRule="auto"/>
+        <w:pPrChange w:id="542" w:author="tbeleyur" w:date="2021-09-13T14:44:00Z">
+          <w:pPr>
+            <w:pStyle w:val="Heading1"/>
+          </w:pPr>
+        </w:pPrChange>
+      </w:pPr>
+      <w:commentRangeStart w:id="543"/>
       <w:r>
         <w:t>Data and code availability</w:t>
       </w:r>
-      <w:commentRangeEnd w:id="542"/>
+      <w:commentRangeEnd w:id="543"/>
       <w:r>
         <w:rPr>
           <w:rStyle w:val="CommentReference"/>
@@ -15079,14 +15093,14 @@
           <w:bCs w:val="0"/>
           <w:color w:val="auto"/>
         </w:rPr>
-        <w:commentReference w:id="542"/>
+        <w:commentReference w:id="543"/>
       </w:r>
     </w:p>
     <w:p>
       <w:pPr>
         <w:pStyle w:val="FirstParagraph"/>
         <w:spacing w:line="360" w:lineRule="auto"/>
-        <w:pPrChange w:id="543" w:author="tbeleyur" w:date="2021-09-13T14:44:00Z">
+        <w:pPrChange w:id="544" w:author="tbeleyur" w:date="2021-09-13T14:44:00Z">
           <w:pPr>
             <w:pStyle w:val="FirstParagraph"/>
           </w:pPr>
@@ -15131,14 +15145,14 @@
       <w:pPr>
         <w:pStyle w:val="Heading1"/>
         <w:spacing w:line="360" w:lineRule="auto"/>
-        <w:pPrChange w:id="544" w:author="tbeleyur" w:date="2021-09-13T14:44:00Z">
+        <w:pPrChange w:id="545" w:author="tbeleyur" w:date="2021-09-13T14:44:00Z">
           <w:pPr>
             <w:pStyle w:val="Heading1"/>
           </w:pPr>
         </w:pPrChange>
       </w:pPr>
-      <w:bookmarkStart w:id="545" w:name="acknowledgements"/>
-      <w:bookmarkEnd w:id="536"/>
+      <w:bookmarkStart w:id="546" w:name="acknowledgements"/>
+      <w:bookmarkEnd w:id="537"/>
       <w:r>
         <w:t>Acknowledgements</w:t>
       </w:r>
@@ -15182,7 +15196,7 @@
       <w:r>
         <w:t>German Research Foundation) under Germany's Excellence Strategy – EXC 2117</w:t>
       </w:r>
-      <w:del w:id="546" w:author="tbeleyur" w:date="2021-09-15T13:39:00Z">
+      <w:del w:id="547" w:author="tbeleyur" w:date="2021-09-15T13:39:00Z">
         <w:r>
           <w:delText xml:space="preserve"> </w:delText>
         </w:r>
@@ -15190,7 +15204,7 @@
       <w:r>
         <w:t>–</w:t>
       </w:r>
-      <w:del w:id="547" w:author="tbeleyur" w:date="2021-09-15T13:39:00Z">
+      <w:del w:id="548" w:author="tbeleyur" w:date="2021-09-15T13:39:00Z">
         <w:r>
           <w:delText xml:space="preserve"> </w:delText>
         </w:r>
@@ -15206,14 +15220,14 @@
       <w:pPr>
         <w:pStyle w:val="Heading1"/>
         <w:spacing w:line="360" w:lineRule="auto"/>
-        <w:pPrChange w:id="548" w:author="tbeleyur" w:date="2021-09-13T14:44:00Z">
+        <w:pPrChange w:id="549" w:author="tbeleyur" w:date="2021-09-13T14:44:00Z">
           <w:pPr>
             <w:pStyle w:val="Heading1"/>
           </w:pPr>
         </w:pPrChange>
       </w:pPr>
-      <w:bookmarkStart w:id="549" w:name="author-contributions"/>
-      <w:bookmarkEnd w:id="545"/>
+      <w:bookmarkStart w:id="550" w:name="author-contributions"/>
+      <w:bookmarkEnd w:id="546"/>
       <w:r>
         <w:t>Author Contributions</w:t>
       </w:r>
@@ -15222,7 +15236,7 @@
       <w:pPr>
         <w:pStyle w:val="FirstParagraph"/>
         <w:spacing w:line="360" w:lineRule="auto"/>
-        <w:pPrChange w:id="550" w:author="tbeleyur" w:date="2021-09-13T14:44:00Z">
+        <w:pPrChange w:id="551" w:author="tbeleyur" w:date="2021-09-13T14:44:00Z">
           <w:pPr>
             <w:pStyle w:val="FirstParagraph"/>
           </w:pPr>
@@ -15235,7 +15249,7 @@
     <w:p>
       <w:pPr>
         <w:spacing w:line="360" w:lineRule="auto"/>
-        <w:pPrChange w:id="551" w:author="tbeleyur" w:date="2021-09-13T14:44:00Z">
+        <w:pPrChange w:id="552" w:author="tbeleyur" w:date="2021-09-13T14:44:00Z">
           <w:pPr/>
         </w:pPrChange>
       </w:pPr>
@@ -15248,16 +15262,16 @@
         <w:pStyle w:val="Heading1"/>
         <w:spacing w:line="360" w:lineRule="auto"/>
         <w:rPr>
-          <w:ins w:id="552" w:author="Neetash Mysuru" w:date="2021-08-26T11:08:00Z"/>
-        </w:rPr>
-        <w:pPrChange w:id="553" w:author="tbeleyur" w:date="2021-09-13T14:44:00Z">
+          <w:ins w:id="553" w:author="Neetash Mysuru" w:date="2021-08-26T11:08:00Z"/>
+        </w:rPr>
+        <w:pPrChange w:id="554" w:author="tbeleyur" w:date="2021-09-13T14:44:00Z">
           <w:pPr>
             <w:pStyle w:val="Heading1"/>
           </w:pPr>
         </w:pPrChange>
       </w:pPr>
-      <w:bookmarkStart w:id="554" w:name="references"/>
-      <w:bookmarkEnd w:id="549"/>
+      <w:bookmarkStart w:id="555" w:name="references"/>
+      <w:bookmarkEnd w:id="550"/>
       <w:r>
         <w:lastRenderedPageBreak/>
         <w:t>References</w:t>
@@ -15267,13 +15281,13 @@
       <w:pPr>
         <w:pStyle w:val="BodyText"/>
         <w:spacing w:line="360" w:lineRule="auto"/>
-        <w:pPrChange w:id="555" w:author="tbeleyur" w:date="2021-09-13T14:44:00Z">
+        <w:pPrChange w:id="556" w:author="tbeleyur" w:date="2021-09-13T14:44:00Z">
           <w:pPr>
             <w:pStyle w:val="Heading1"/>
           </w:pPr>
         </w:pPrChange>
       </w:pPr>
-      <w:ins w:id="556" w:author="Neetash Mysuru" w:date="2021-08-26T11:08:00Z">
+      <w:ins w:id="557" w:author="Neetash Mysuru" w:date="2021-08-26T11:08:00Z">
         <w:r>
           <w:rPr>
             <w:b/>
@@ -15298,14 +15312,14 @@
       <w:pPr>
         <w:pStyle w:val="Bibliography"/>
         <w:spacing w:line="360" w:lineRule="auto"/>
-        <w:pPrChange w:id="557" w:author="tbeleyur" w:date="2021-09-13T14:44:00Z">
+        <w:pPrChange w:id="558" w:author="tbeleyur" w:date="2021-09-13T14:44:00Z">
           <w:pPr>
             <w:pStyle w:val="Bibliography"/>
           </w:pPr>
         </w:pPrChange>
       </w:pPr>
-      <w:bookmarkStart w:id="558" w:name="ref-pulliam1984living"/>
-      <w:bookmarkStart w:id="559" w:name="refs"/>
+      <w:bookmarkStart w:id="559" w:name="ref-pulliam1984living"/>
+      <w:bookmarkStart w:id="560" w:name="refs"/>
       <w:r>
         <w:t xml:space="preserve">1. </w:t>
       </w:r>
@@ -15318,14 +15332,14 @@
       <w:pPr>
         <w:pStyle w:val="Bibliography"/>
         <w:spacing w:line="360" w:lineRule="auto"/>
-        <w:pPrChange w:id="560" w:author="tbeleyur" w:date="2021-09-13T14:44:00Z">
+        <w:pPrChange w:id="561" w:author="tbeleyur" w:date="2021-09-13T14:44:00Z">
           <w:pPr>
             <w:pStyle w:val="Bibliography"/>
           </w:pPr>
         </w:pPrChange>
       </w:pPr>
-      <w:bookmarkStart w:id="561" w:name="ref-cherry1953a"/>
-      <w:bookmarkEnd w:id="558"/>
+      <w:bookmarkStart w:id="562" w:name="ref-cherry1953a"/>
+      <w:bookmarkEnd w:id="559"/>
       <w:r>
         <w:t xml:space="preserve">2. </w:t>
       </w:r>
@@ -15346,14 +15360,14 @@
       <w:pPr>
         <w:pStyle w:val="Bibliography"/>
         <w:spacing w:line="360" w:lineRule="auto"/>
-        <w:pPrChange w:id="562" w:author="tbeleyur" w:date="2021-09-13T14:44:00Z">
+        <w:pPrChange w:id="563" w:author="tbeleyur" w:date="2021-09-13T14:44:00Z">
           <w:pPr>
             <w:pStyle w:val="Bibliography"/>
           </w:pPr>
         </w:pPrChange>
       </w:pPr>
-      <w:bookmarkStart w:id="563" w:name="ref-bee2008a"/>
-      <w:bookmarkEnd w:id="561"/>
+      <w:bookmarkStart w:id="564" w:name="ref-bee2008a"/>
+      <w:bookmarkEnd w:id="562"/>
       <w:r>
         <w:t xml:space="preserve">3. </w:t>
       </w:r>
@@ -15366,14 +15380,14 @@
       <w:pPr>
         <w:pStyle w:val="Bibliography"/>
         <w:spacing w:line="360" w:lineRule="auto"/>
-        <w:pPrChange w:id="564" w:author="tbeleyur" w:date="2021-09-13T14:44:00Z">
+        <w:pPrChange w:id="565" w:author="tbeleyur" w:date="2021-09-13T14:44:00Z">
           <w:pPr>
             <w:pStyle w:val="Bibliography"/>
           </w:pPr>
         </w:pPrChange>
       </w:pPr>
-      <w:bookmarkStart w:id="565" w:name="ref-carrasco2014spatial"/>
-      <w:bookmarkEnd w:id="563"/>
+      <w:bookmarkStart w:id="566" w:name="ref-carrasco2014spatial"/>
+      <w:bookmarkEnd w:id="564"/>
       <w:r>
         <w:t xml:space="preserve">4. </w:t>
       </w:r>
@@ -15386,14 +15400,14 @@
       <w:pPr>
         <w:pStyle w:val="Bibliography"/>
         <w:spacing w:line="360" w:lineRule="auto"/>
-        <w:pPrChange w:id="566" w:author="tbeleyur" w:date="2021-09-13T14:44:00Z">
+        <w:pPrChange w:id="567" w:author="tbeleyur" w:date="2021-09-13T14:44:00Z">
           <w:pPr>
             <w:pStyle w:val="Bibliography"/>
           </w:pPr>
         </w:pPrChange>
       </w:pPr>
-      <w:bookmarkStart w:id="567" w:name="ref-krauzlis2014attention"/>
-      <w:bookmarkEnd w:id="565"/>
+      <w:bookmarkStart w:id="568" w:name="ref-krauzlis2014attention"/>
+      <w:bookmarkEnd w:id="566"/>
       <w:r>
         <w:t xml:space="preserve">5. </w:t>
       </w:r>
@@ -15406,14 +15420,14 @@
       <w:pPr>
         <w:pStyle w:val="Bibliography"/>
         <w:spacing w:line="360" w:lineRule="auto"/>
-        <w:pPrChange w:id="568" w:author="tbeleyur" w:date="2021-09-13T14:44:00Z">
+        <w:pPrChange w:id="569" w:author="tbeleyur" w:date="2021-09-13T14:44:00Z">
           <w:pPr>
             <w:pStyle w:val="Bibliography"/>
           </w:pPr>
         </w:pPrChange>
       </w:pPr>
-      <w:bookmarkStart w:id="569" w:name="ref-socialintegr"/>
-      <w:bookmarkEnd w:id="567"/>
+      <w:bookmarkStart w:id="570" w:name="ref-socialintegr"/>
+      <w:bookmarkEnd w:id="568"/>
       <w:r>
         <w:t xml:space="preserve">6. </w:t>
       </w:r>
@@ -15434,14 +15448,14 @@
       <w:pPr>
         <w:pStyle w:val="Bibliography"/>
         <w:spacing w:line="360" w:lineRule="auto"/>
-        <w:pPrChange w:id="570" w:author="tbeleyur" w:date="2021-09-13T14:44:00Z">
+        <w:pPrChange w:id="571" w:author="tbeleyur" w:date="2021-09-13T14:44:00Z">
           <w:pPr>
             <w:pStyle w:val="Bibliography"/>
           </w:pPr>
         </w:pPrChange>
       </w:pPr>
-      <w:bookmarkStart w:id="571" w:name="ref-zweifel2020defining"/>
-      <w:bookmarkEnd w:id="569"/>
+      <w:bookmarkStart w:id="572" w:name="ref-zweifel2020defining"/>
+      <w:bookmarkEnd w:id="570"/>
       <w:r>
         <w:t xml:space="preserve">7. </w:t>
       </w:r>
@@ -15454,14 +15468,14 @@
       <w:pPr>
         <w:pStyle w:val="Bibliography"/>
         <w:spacing w:line="360" w:lineRule="auto"/>
-        <w:pPrChange w:id="572" w:author="tbeleyur" w:date="2021-09-13T14:44:00Z">
+        <w:pPrChange w:id="573" w:author="tbeleyur" w:date="2021-09-13T14:44:00Z">
           <w:pPr>
             <w:pStyle w:val="Bibliography"/>
           </w:pPr>
         </w:pPrChange>
       </w:pPr>
-      <w:bookmarkStart w:id="573" w:name="ref-nelson2006a"/>
-      <w:bookmarkEnd w:id="571"/>
+      <w:bookmarkStart w:id="574" w:name="ref-nelson2006a"/>
+      <w:bookmarkEnd w:id="572"/>
       <w:r>
         <w:t xml:space="preserve">8. </w:t>
       </w:r>
@@ -15482,14 +15496,14 @@
       <w:pPr>
         <w:pStyle w:val="Bibliography"/>
         <w:spacing w:line="360" w:lineRule="auto"/>
-        <w:pPrChange w:id="574" w:author="tbeleyur" w:date="2021-09-13T14:44:00Z">
+        <w:pPrChange w:id="575" w:author="tbeleyur" w:date="2021-09-13T14:44:00Z">
           <w:pPr>
             <w:pStyle w:val="Bibliography"/>
           </w:pPr>
         </w:pPrChange>
       </w:pPr>
-      <w:bookmarkStart w:id="575" w:name="ref-ulanovsky2008bat"/>
-      <w:bookmarkEnd w:id="573"/>
+      <w:bookmarkStart w:id="576" w:name="ref-ulanovsky2008bat"/>
+      <w:bookmarkEnd w:id="574"/>
       <w:r>
         <w:t xml:space="preserve">9. </w:t>
       </w:r>
@@ -15502,14 +15516,14 @@
       <w:pPr>
         <w:pStyle w:val="Bibliography"/>
         <w:spacing w:line="360" w:lineRule="auto"/>
-        <w:pPrChange w:id="576" w:author="tbeleyur" w:date="2021-09-13T14:44:00Z">
+        <w:pPrChange w:id="577" w:author="tbeleyur" w:date="2021-09-13T14:44:00Z">
           <w:pPr>
             <w:pStyle w:val="Bibliography"/>
           </w:pPr>
         </w:pPrChange>
       </w:pPr>
-      <w:bookmarkStart w:id="577" w:name="ref-gillambrasiliensis"/>
-      <w:bookmarkEnd w:id="575"/>
+      <w:bookmarkStart w:id="578" w:name="ref-gillambrasiliensis"/>
+      <w:bookmarkEnd w:id="576"/>
       <w:r>
         <w:t xml:space="preserve">10. </w:t>
       </w:r>
@@ -15543,14 +15557,14 @@
       <w:pPr>
         <w:pStyle w:val="Bibliography"/>
         <w:spacing w:line="360" w:lineRule="auto"/>
-        <w:pPrChange w:id="578" w:author="tbeleyur" w:date="2021-09-13T14:44:00Z">
+        <w:pPrChange w:id="579" w:author="tbeleyur" w:date="2021-09-13T14:44:00Z">
           <w:pPr>
             <w:pStyle w:val="Bibliography"/>
           </w:pPr>
         </w:pPrChange>
       </w:pPr>
-      <w:bookmarkStart w:id="579" w:name="ref-watanabe1963change"/>
-      <w:bookmarkEnd w:id="577"/>
+      <w:bookmarkStart w:id="580" w:name="ref-watanabe1963change"/>
+      <w:bookmarkEnd w:id="578"/>
       <w:r>
         <w:lastRenderedPageBreak/>
         <w:t xml:space="preserve">11. </w:t>
@@ -15564,14 +15578,14 @@
       <w:pPr>
         <w:pStyle w:val="Bibliography"/>
         <w:spacing w:line="360" w:lineRule="auto"/>
-        <w:pPrChange w:id="580" w:author="tbeleyur" w:date="2021-09-13T14:44:00Z">
+        <w:pPrChange w:id="581" w:author="tbeleyur" w:date="2021-09-13T14:44:00Z">
           <w:pPr>
             <w:pStyle w:val="Bibliography"/>
           </w:pPr>
         </w:pPrChange>
       </w:pPr>
-      <w:bookmarkStart w:id="581" w:name="ref-griffin1958listening"/>
-      <w:bookmarkEnd w:id="579"/>
+      <w:bookmarkStart w:id="582" w:name="ref-griffin1958listening"/>
+      <w:bookmarkEnd w:id="580"/>
       <w:r>
         <w:t xml:space="preserve">12. </w:t>
       </w:r>
@@ -15584,14 +15598,14 @@
       <w:pPr>
         <w:pStyle w:val="Bibliography"/>
         <w:spacing w:line="360" w:lineRule="auto"/>
-        <w:pPrChange w:id="582" w:author="tbeleyur" w:date="2021-09-13T14:44:00Z">
+        <w:pPrChange w:id="583" w:author="tbeleyur" w:date="2021-09-13T14:44:00Z">
           <w:pPr>
             <w:pStyle w:val="Bibliography"/>
           </w:pPr>
         </w:pPrChange>
       </w:pPr>
-      <w:bookmarkStart w:id="583" w:name="ref-gillam2007rapid"/>
-      <w:bookmarkEnd w:id="581"/>
+      <w:bookmarkStart w:id="584" w:name="ref-gillam2007rapid"/>
+      <w:bookmarkEnd w:id="582"/>
       <w:r>
         <w:t xml:space="preserve">13. </w:t>
       </w:r>
@@ -15604,14 +15618,14 @@
       <w:pPr>
         <w:pStyle w:val="Bibliography"/>
         <w:spacing w:line="360" w:lineRule="auto"/>
-        <w:pPrChange w:id="584" w:author="tbeleyur" w:date="2021-09-13T14:44:00Z">
+        <w:pPrChange w:id="585" w:author="tbeleyur" w:date="2021-09-13T14:44:00Z">
           <w:pPr>
             <w:pStyle w:val="Bibliography"/>
           </w:pPr>
         </w:pPrChange>
       </w:pPr>
-      <w:bookmarkStart w:id="585" w:name="ref-amichai2015calling"/>
-      <w:bookmarkEnd w:id="583"/>
+      <w:bookmarkStart w:id="586" w:name="ref-amichai2015calling"/>
+      <w:bookmarkEnd w:id="584"/>
       <w:r>
         <w:t xml:space="preserve">14. </w:t>
       </w:r>
@@ -15624,14 +15638,14 @@
       <w:pPr>
         <w:pStyle w:val="Bibliography"/>
         <w:spacing w:line="360" w:lineRule="auto"/>
-        <w:pPrChange w:id="586" w:author="tbeleyur" w:date="2021-09-13T14:44:00Z">
+        <w:pPrChange w:id="587" w:author="tbeleyur" w:date="2021-09-13T14:44:00Z">
           <w:pPr>
             <w:pStyle w:val="Bibliography"/>
           </w:pPr>
         </w:pPrChange>
       </w:pPr>
-      <w:bookmarkStart w:id="587" w:name="ref-jarvis2013groups"/>
-      <w:bookmarkEnd w:id="585"/>
+      <w:bookmarkStart w:id="588" w:name="ref-jarvis2013groups"/>
+      <w:bookmarkEnd w:id="586"/>
       <w:r>
         <w:t xml:space="preserve">15. </w:t>
       </w:r>
@@ -15652,14 +15666,14 @@
       <w:pPr>
         <w:pStyle w:val="Bibliography"/>
         <w:spacing w:line="360" w:lineRule="auto"/>
-        <w:pPrChange w:id="588" w:author="tbeleyur" w:date="2021-09-13T14:44:00Z">
+        <w:pPrChange w:id="589" w:author="tbeleyur" w:date="2021-09-13T14:44:00Z">
           <w:pPr>
             <w:pStyle w:val="Bibliography"/>
           </w:pPr>
         </w:pPrChange>
       </w:pPr>
-      <w:bookmarkStart w:id="589" w:name="ref-lu2020echolocating"/>
-      <w:bookmarkEnd w:id="587"/>
+      <w:bookmarkStart w:id="590" w:name="ref-lu2020echolocating"/>
+      <w:bookmarkEnd w:id="588"/>
       <w:r>
         <w:t xml:space="preserve">16. </w:t>
       </w:r>
@@ -15672,14 +15686,14 @@
       <w:pPr>
         <w:pStyle w:val="Bibliography"/>
         <w:spacing w:line="360" w:lineRule="auto"/>
-        <w:pPrChange w:id="590" w:author="tbeleyur" w:date="2021-09-13T14:44:00Z">
+        <w:pPrChange w:id="591" w:author="tbeleyur" w:date="2021-09-13T14:44:00Z">
           <w:pPr>
             <w:pStyle w:val="Bibliography"/>
           </w:pPr>
         </w:pPrChange>
       </w:pPr>
-      <w:bookmarkStart w:id="591" w:name="ref-hage2013ambient"/>
-      <w:bookmarkEnd w:id="589"/>
+      <w:bookmarkStart w:id="592" w:name="ref-hage2013ambient"/>
+      <w:bookmarkEnd w:id="590"/>
       <w:r>
         <w:t xml:space="preserve">17. </w:t>
       </w:r>
@@ -15692,14 +15706,14 @@
       <w:pPr>
         <w:pStyle w:val="Bibliography"/>
         <w:spacing w:line="360" w:lineRule="auto"/>
-        <w:pPrChange w:id="592" w:author="tbeleyur" w:date="2021-09-13T14:44:00Z">
+        <w:pPrChange w:id="593" w:author="tbeleyur" w:date="2021-09-13T14:44:00Z">
           <w:pPr>
             <w:pStyle w:val="Bibliography"/>
           </w:pPr>
         </w:pPrChange>
       </w:pPr>
-      <w:bookmarkStart w:id="593" w:name="ref-lin2016a"/>
-      <w:bookmarkEnd w:id="591"/>
+      <w:bookmarkStart w:id="594" w:name="ref-lin2016a"/>
+      <w:bookmarkEnd w:id="592"/>
       <w:r>
         <w:t xml:space="preserve">18. </w:t>
       </w:r>
@@ -15720,14 +15734,14 @@
       <w:pPr>
         <w:pStyle w:val="Bibliography"/>
         <w:spacing w:line="360" w:lineRule="auto"/>
-        <w:pPrChange w:id="594" w:author="tbeleyur" w:date="2021-09-13T14:44:00Z">
+        <w:pPrChange w:id="595" w:author="tbeleyur" w:date="2021-09-13T14:44:00Z">
           <w:pPr>
             <w:pStyle w:val="Bibliography"/>
           </w:pPr>
         </w:pPrChange>
       </w:pPr>
-      <w:bookmarkStart w:id="595" w:name="ref-gomes2020individual"/>
-      <w:bookmarkEnd w:id="593"/>
+      <w:bookmarkStart w:id="596" w:name="ref-gomes2020individual"/>
+      <w:bookmarkEnd w:id="594"/>
       <w:r>
         <w:t xml:space="preserve">19. </w:t>
       </w:r>
@@ -15750,18 +15764,18 @@
         <w:spacing w:line="360" w:lineRule="auto"/>
         <w:rPr>
           <w:lang w:val="it-IT"/>
-          <w:rPrChange w:id="596" w:author="Thejasvi Beleyur" w:date="2021-09-14T10:12:00Z">
+          <w:rPrChange w:id="597" w:author="Thejasvi Beleyur" w:date="2021-09-14T10:12:00Z">
             <w:rPr/>
           </w:rPrChange>
         </w:rPr>
-        <w:pPrChange w:id="597" w:author="tbeleyur" w:date="2021-09-13T14:44:00Z">
+        <w:pPrChange w:id="598" w:author="tbeleyur" w:date="2021-09-13T14:44:00Z">
           <w:pPr>
             <w:pStyle w:val="Bibliography"/>
           </w:pPr>
         </w:pPrChange>
       </w:pPr>
-      <w:bookmarkStart w:id="598" w:name="ref-hase2018bats"/>
-      <w:bookmarkEnd w:id="595"/>
+      <w:bookmarkStart w:id="599" w:name="ref-hase2018bats"/>
+      <w:bookmarkEnd w:id="596"/>
       <w:r>
         <w:t xml:space="preserve">20. </w:t>
       </w:r>
@@ -15772,7 +15786,7 @@
       <w:r>
         <w:rPr>
           <w:lang w:val="it-IT"/>
-          <w:rPrChange w:id="599" w:author="Thejasvi Beleyur" w:date="2021-09-14T10:12:00Z">
+          <w:rPrChange w:id="600" w:author="Thejasvi Beleyur" w:date="2021-09-14T10:12:00Z">
             <w:rPr/>
           </w:rPrChange>
         </w:rPr>
@@ -15783,23 +15797,14 @@
       <w:pPr>
         <w:pStyle w:val="Bibliography"/>
         <w:spacing w:line="360" w:lineRule="auto"/>
-        <w:pPrChange w:id="600" w:author="tbeleyur" w:date="2021-09-13T14:44:00Z">
+        <w:pPrChange w:id="601" w:author="tbeleyur" w:date="2021-09-13T14:44:00Z">
           <w:pPr>
             <w:pStyle w:val="Bibliography"/>
           </w:pPr>
         </w:pPrChange>
       </w:pPr>
-      <w:bookmarkStart w:id="601" w:name="ref-cvikel2015board"/>
-      <w:bookmarkEnd w:id="598"/>
-      <w:r>
-        <w:rPr>
-          <w:lang w:val="it-IT"/>
-          <w:rPrChange w:id="602" w:author="Thejasvi Beleyur" w:date="2021-09-14T10:12:00Z">
-            <w:rPr/>
-          </w:rPrChange>
-        </w:rPr>
-        <w:t xml:space="preserve">21. </w:t>
-      </w:r>
+      <w:bookmarkStart w:id="602" w:name="ref-cvikel2015board"/>
+      <w:bookmarkEnd w:id="599"/>
       <w:r>
         <w:rPr>
           <w:lang w:val="it-IT"/>
@@ -15807,6 +15812,15 @@
             <w:rPr/>
           </w:rPrChange>
         </w:rPr>
+        <w:t xml:space="preserve">21. </w:t>
+      </w:r>
+      <w:r>
+        <w:rPr>
+          <w:lang w:val="it-IT"/>
+          <w:rPrChange w:id="604" w:author="Thejasvi Beleyur" w:date="2021-09-14T10:12:00Z">
+            <w:rPr/>
+          </w:rPrChange>
+        </w:rPr>
         <w:tab/>
         <w:t xml:space="preserve">Cvikel N, Levin E, Hurme E, Borissov I, Boonman A, Amichai E, et al. </w:t>
       </w:r>
@@ -15818,14 +15832,14 @@
       <w:pPr>
         <w:pStyle w:val="Bibliography"/>
         <w:spacing w:line="360" w:lineRule="auto"/>
-        <w:pPrChange w:id="604" w:author="tbeleyur" w:date="2021-09-13T14:44:00Z">
+        <w:pPrChange w:id="605" w:author="tbeleyur" w:date="2021-09-13T14:44:00Z">
           <w:pPr>
             <w:pStyle w:val="Bibliography"/>
           </w:pPr>
         </w:pPrChange>
       </w:pPr>
-      <w:bookmarkStart w:id="605" w:name="ref-gotze2016no"/>
-      <w:bookmarkEnd w:id="601"/>
+      <w:bookmarkStart w:id="606" w:name="ref-gotze2016no"/>
+      <w:bookmarkEnd w:id="602"/>
       <w:r>
         <w:lastRenderedPageBreak/>
         <w:t xml:space="preserve">22. </w:t>
@@ -15839,14 +15853,14 @@
       <w:pPr>
         <w:pStyle w:val="Bibliography"/>
         <w:spacing w:line="360" w:lineRule="auto"/>
-        <w:pPrChange w:id="606" w:author="tbeleyur" w:date="2021-09-13T14:44:00Z">
+        <w:pPrChange w:id="607" w:author="tbeleyur" w:date="2021-09-13T14:44:00Z">
           <w:pPr>
             <w:pStyle w:val="Bibliography"/>
           </w:pPr>
         </w:pPrChange>
       </w:pPr>
-      <w:bookmarkStart w:id="607" w:name="ref-fawcett2015echolocation"/>
-      <w:bookmarkEnd w:id="605"/>
+      <w:bookmarkStart w:id="608" w:name="ref-fawcett2015echolocation"/>
+      <w:bookmarkEnd w:id="606"/>
       <w:r>
         <w:t xml:space="preserve">23. </w:t>
       </w:r>
@@ -15859,14 +15873,14 @@
       <w:pPr>
         <w:pStyle w:val="Bibliography"/>
         <w:spacing w:line="360" w:lineRule="auto"/>
-        <w:pPrChange w:id="608" w:author="tbeleyur" w:date="2021-09-13T14:44:00Z">
+        <w:pPrChange w:id="609" w:author="tbeleyur" w:date="2021-09-13T14:44:00Z">
           <w:pPr>
             <w:pStyle w:val="Bibliography"/>
           </w:pPr>
         </w:pPrChange>
       </w:pPr>
-      <w:bookmarkStart w:id="609" w:name="ref-habersetzer1981adaptive"/>
-      <w:bookmarkEnd w:id="607"/>
+      <w:bookmarkStart w:id="610" w:name="ref-habersetzer1981adaptive"/>
+      <w:bookmarkEnd w:id="608"/>
       <w:r>
         <w:t xml:space="preserve">24. </w:t>
       </w:r>
@@ -15879,14 +15893,14 @@
       <w:pPr>
         <w:pStyle w:val="Bibliography"/>
         <w:spacing w:line="360" w:lineRule="auto"/>
-        <w:pPrChange w:id="610" w:author="tbeleyur" w:date="2021-09-13T14:44:00Z">
+        <w:pPrChange w:id="611" w:author="tbeleyur" w:date="2021-09-13T14:44:00Z">
           <w:pPr>
             <w:pStyle w:val="Bibliography"/>
           </w:pPr>
         </w:pPrChange>
       </w:pPr>
-      <w:bookmarkStart w:id="611" w:name="ref-ulanovsky2004dynamics"/>
-      <w:bookmarkEnd w:id="609"/>
+      <w:bookmarkStart w:id="612" w:name="ref-ulanovsky2004dynamics"/>
+      <w:bookmarkEnd w:id="610"/>
       <w:r>
         <w:t xml:space="preserve">25. </w:t>
       </w:r>
@@ -15899,14 +15913,14 @@
       <w:pPr>
         <w:pStyle w:val="Bibliography"/>
         <w:spacing w:line="360" w:lineRule="auto"/>
-        <w:pPrChange w:id="612" w:author="tbeleyur" w:date="2021-09-13T14:44:00Z">
+        <w:pPrChange w:id="613" w:author="tbeleyur" w:date="2021-09-13T14:44:00Z">
           <w:pPr>
             <w:pStyle w:val="Bibliography"/>
           </w:pPr>
         </w:pPrChange>
       </w:pPr>
-      <w:bookmarkStart w:id="613" w:name="ref-adams2017suppression"/>
-      <w:bookmarkEnd w:id="611"/>
+      <w:bookmarkStart w:id="614" w:name="ref-adams2017suppression"/>
+      <w:bookmarkEnd w:id="612"/>
       <w:r>
         <w:t xml:space="preserve">26. </w:t>
       </w:r>
@@ -15919,14 +15933,14 @@
       <w:pPr>
         <w:pStyle w:val="Bibliography"/>
         <w:spacing w:line="360" w:lineRule="auto"/>
-        <w:pPrChange w:id="614" w:author="tbeleyur" w:date="2021-09-13T14:44:00Z">
+        <w:pPrChange w:id="615" w:author="tbeleyur" w:date="2021-09-13T14:44:00Z">
           <w:pPr>
             <w:pStyle w:val="Bibliography"/>
           </w:pPr>
         </w:pPrChange>
       </w:pPr>
-      <w:bookmarkStart w:id="615" w:name="ref-fenton2012evolution"/>
-      <w:bookmarkEnd w:id="613"/>
+      <w:bookmarkStart w:id="616" w:name="ref-fenton2012evolution"/>
+      <w:bookmarkEnd w:id="614"/>
       <w:r>
         <w:t xml:space="preserve">27. </w:t>
       </w:r>
@@ -15939,14 +15953,14 @@
       <w:pPr>
         <w:pStyle w:val="Bibliography"/>
         <w:spacing w:line="360" w:lineRule="auto"/>
-        <w:pPrChange w:id="616" w:author="tbeleyur" w:date="2021-09-13T14:44:00Z">
+        <w:pPrChange w:id="617" w:author="tbeleyur" w:date="2021-09-13T14:44:00Z">
           <w:pPr>
             <w:pStyle w:val="Bibliography"/>
           </w:pPr>
         </w:pPrChange>
       </w:pPr>
-      <w:bookmarkStart w:id="617" w:name="ref-beleyur2019modeling"/>
-      <w:bookmarkEnd w:id="615"/>
+      <w:bookmarkStart w:id="618" w:name="ref-beleyur2019modeling"/>
+      <w:bookmarkEnd w:id="616"/>
       <w:r>
         <w:t xml:space="preserve">28. </w:t>
       </w:r>
@@ -15959,14 +15973,14 @@
       <w:pPr>
         <w:pStyle w:val="Bibliography"/>
         <w:spacing w:line="360" w:lineRule="auto"/>
-        <w:pPrChange w:id="618" w:author="tbeleyur" w:date="2021-09-13T14:44:00Z">
+        <w:pPrChange w:id="619" w:author="tbeleyur" w:date="2021-09-13T14:44:00Z">
           <w:pPr>
             <w:pStyle w:val="Bibliography"/>
           </w:pPr>
         </w:pPrChange>
       </w:pPr>
-      <w:bookmarkStart w:id="619" w:name="ref-fawcett2015clutter"/>
-      <w:bookmarkEnd w:id="617"/>
+      <w:bookmarkStart w:id="620" w:name="ref-fawcett2015clutter"/>
+      <w:bookmarkEnd w:id="618"/>
       <w:r>
         <w:t xml:space="preserve">29. </w:t>
       </w:r>
@@ -15979,14 +15993,14 @@
       <w:pPr>
         <w:pStyle w:val="Bibliography"/>
         <w:spacing w:line="360" w:lineRule="auto"/>
-        <w:pPrChange w:id="620" w:author="tbeleyur" w:date="2021-09-13T14:44:00Z">
+        <w:pPrChange w:id="621" w:author="tbeleyur" w:date="2021-09-13T14:44:00Z">
           <w:pPr>
             <w:pStyle w:val="Bibliography"/>
           </w:pPr>
         </w:pPrChange>
       </w:pPr>
-      <w:bookmarkStart w:id="621" w:name="ref-mammdivdatabase"/>
-      <w:bookmarkEnd w:id="619"/>
+      <w:bookmarkStart w:id="622" w:name="ref-mammdivdatabase"/>
+      <w:bookmarkEnd w:id="620"/>
       <w:r>
         <w:t xml:space="preserve">30. </w:t>
       </w:r>
@@ -16020,23 +16034,14 @@
       <w:pPr>
         <w:pStyle w:val="Bibliography"/>
         <w:spacing w:line="360" w:lineRule="auto"/>
-        <w:pPrChange w:id="622" w:author="tbeleyur" w:date="2021-09-13T14:44:00Z">
+        <w:pPrChange w:id="623" w:author="tbeleyur" w:date="2021-09-13T14:44:00Z">
           <w:pPr>
             <w:pStyle w:val="Bibliography"/>
           </w:pPr>
         </w:pPrChange>
       </w:pPr>
-      <w:bookmarkStart w:id="623" w:name="ref-tian1997echolocation"/>
-      <w:bookmarkEnd w:id="621"/>
-      <w:r>
-        <w:rPr>
-          <w:lang w:val="de-DE"/>
-          <w:rPrChange w:id="624" w:author="Thejasvi Beleyur" w:date="2021-09-14T10:12:00Z">
-            <w:rPr/>
-          </w:rPrChange>
-        </w:rPr>
-        <w:t xml:space="preserve">31. </w:t>
-      </w:r>
+      <w:bookmarkStart w:id="624" w:name="ref-tian1997echolocation"/>
+      <w:bookmarkEnd w:id="622"/>
       <w:r>
         <w:rPr>
           <w:lang w:val="de-DE"/>
@@ -16044,6 +16049,15 @@
             <w:rPr/>
           </w:rPrChange>
         </w:rPr>
+        <w:t xml:space="preserve">31. </w:t>
+      </w:r>
+      <w:r>
+        <w:rPr>
+          <w:lang w:val="de-DE"/>
+          <w:rPrChange w:id="626" w:author="Thejasvi Beleyur" w:date="2021-09-14T10:12:00Z">
+            <w:rPr/>
+          </w:rPrChange>
+        </w:rPr>
         <w:tab/>
         <w:t xml:space="preserve">Tian B, Schnitzler H-U. </w:t>
       </w:r>
@@ -16055,14 +16069,14 @@
       <w:pPr>
         <w:pStyle w:val="Bibliography"/>
         <w:spacing w:line="360" w:lineRule="auto"/>
-        <w:pPrChange w:id="626" w:author="tbeleyur" w:date="2021-09-13T14:44:00Z">
+        <w:pPrChange w:id="627" w:author="tbeleyur" w:date="2021-09-13T14:44:00Z">
           <w:pPr>
             <w:pStyle w:val="Bibliography"/>
           </w:pPr>
         </w:pPrChange>
       </w:pPr>
-      <w:bookmarkStart w:id="627" w:name="ref-schnitzler2011auditory"/>
-      <w:bookmarkEnd w:id="623"/>
+      <w:bookmarkStart w:id="628" w:name="ref-schnitzler2011auditory"/>
+      <w:bookmarkEnd w:id="624"/>
       <w:r>
         <w:lastRenderedPageBreak/>
         <w:t xml:space="preserve">32. </w:t>
@@ -16076,14 +16090,14 @@
       <w:pPr>
         <w:pStyle w:val="Bibliography"/>
         <w:spacing w:line="360" w:lineRule="auto"/>
-        <w:pPrChange w:id="628" w:author="tbeleyur" w:date="2021-09-13T14:44:00Z">
+        <w:pPrChange w:id="629" w:author="tbeleyur" w:date="2021-09-13T14:44:00Z">
           <w:pPr>
             <w:pStyle w:val="Bibliography"/>
           </w:pPr>
         </w:pPrChange>
       </w:pPr>
-      <w:bookmarkStart w:id="629" w:name="ref-neuweiler2000biology"/>
-      <w:bookmarkEnd w:id="627"/>
+      <w:bookmarkStart w:id="630" w:name="ref-neuweiler2000biology"/>
+      <w:bookmarkEnd w:id="628"/>
       <w:r>
         <w:t xml:space="preserve">33. </w:t>
       </w:r>
@@ -16096,14 +16110,14 @@
       <w:pPr>
         <w:pStyle w:val="Bibliography"/>
         <w:spacing w:line="360" w:lineRule="auto"/>
-        <w:pPrChange w:id="630" w:author="tbeleyur" w:date="2021-09-13T14:44:00Z">
+        <w:pPrChange w:id="631" w:author="tbeleyur" w:date="2021-09-13T14:44:00Z">
           <w:pPr>
             <w:pStyle w:val="Bibliography"/>
           </w:pPr>
         </w:pPrChange>
       </w:pPr>
-      <w:bookmarkStart w:id="631" w:name="ref-schnitzler1976peripheral"/>
-      <w:bookmarkEnd w:id="629"/>
+      <w:bookmarkStart w:id="632" w:name="ref-schnitzler1976peripheral"/>
+      <w:bookmarkEnd w:id="630"/>
       <w:r>
         <w:t xml:space="preserve">34. </w:t>
       </w:r>
@@ -16116,14 +16130,14 @@
       <w:pPr>
         <w:pStyle w:val="Bibliography"/>
         <w:spacing w:line="360" w:lineRule="auto"/>
-        <w:pPrChange w:id="632" w:author="tbeleyur" w:date="2021-09-13T14:44:00Z">
+        <w:pPrChange w:id="633" w:author="tbeleyur" w:date="2021-09-13T14:44:00Z">
           <w:pPr>
             <w:pStyle w:val="Bibliography"/>
           </w:pPr>
         </w:pPrChange>
       </w:pPr>
-      <w:bookmarkStart w:id="633" w:name="ref-schnitzler1973control"/>
-      <w:bookmarkEnd w:id="631"/>
+      <w:bookmarkStart w:id="634" w:name="ref-schnitzler1973control"/>
+      <w:bookmarkEnd w:id="632"/>
       <w:r>
         <w:t xml:space="preserve">35. </w:t>
       </w:r>
@@ -16136,14 +16150,14 @@
       <w:pPr>
         <w:pStyle w:val="Bibliography"/>
         <w:spacing w:line="360" w:lineRule="auto"/>
-        <w:pPrChange w:id="634" w:author="tbeleyur" w:date="2021-09-13T14:44:00Z">
+        <w:pPrChange w:id="635" w:author="tbeleyur" w:date="2021-09-13T14:44:00Z">
           <w:pPr>
             <w:pStyle w:val="Bibliography"/>
           </w:pPr>
         </w:pPrChange>
       </w:pPr>
-      <w:bookmarkStart w:id="635" w:name="ref-schoeppler2018precise"/>
-      <w:bookmarkEnd w:id="633"/>
+      <w:bookmarkStart w:id="636" w:name="ref-schoeppler2018precise"/>
+      <w:bookmarkEnd w:id="634"/>
       <w:r>
         <w:t xml:space="preserve">36. </w:t>
       </w:r>
@@ -16156,14 +16170,14 @@
       <w:pPr>
         <w:pStyle w:val="Bibliography"/>
         <w:spacing w:line="360" w:lineRule="auto"/>
-        <w:pPrChange w:id="636" w:author="tbeleyur" w:date="2021-09-13T14:44:00Z">
+        <w:pPrChange w:id="637" w:author="tbeleyur" w:date="2021-09-13T14:44:00Z">
           <w:pPr>
             <w:pStyle w:val="Bibliography"/>
           </w:pPr>
         </w:pPrChange>
       </w:pPr>
-      <w:bookmarkStart w:id="637" w:name="ref-neuweiler1987foraging"/>
-      <w:bookmarkEnd w:id="635"/>
+      <w:bookmarkStart w:id="638" w:name="ref-neuweiler1987foraging"/>
+      <w:bookmarkEnd w:id="636"/>
       <w:r>
         <w:t xml:space="preserve">37. </w:t>
       </w:r>
@@ -16176,14 +16190,14 @@
       <w:pPr>
         <w:pStyle w:val="Bibliography"/>
         <w:spacing w:line="360" w:lineRule="auto"/>
-        <w:pPrChange w:id="638" w:author="tbeleyur" w:date="2021-09-13T14:44:00Z">
+        <w:pPrChange w:id="639" w:author="tbeleyur" w:date="2021-09-13T14:44:00Z">
           <w:pPr>
             <w:pStyle w:val="Bibliography"/>
           </w:pPr>
         </w:pPrChange>
       </w:pPr>
-      <w:bookmarkStart w:id="639" w:name="ref-Fenton2014"/>
-      <w:bookmarkEnd w:id="637"/>
+      <w:bookmarkStart w:id="640" w:name="ref-Fenton2014"/>
+      <w:bookmarkEnd w:id="638"/>
       <w:r>
         <w:t xml:space="preserve">38. </w:t>
       </w:r>
@@ -16217,14 +16231,14 @@
       <w:pPr>
         <w:pStyle w:val="Bibliography"/>
         <w:spacing w:line="360" w:lineRule="auto"/>
-        <w:pPrChange w:id="640" w:author="tbeleyur" w:date="2021-09-13T14:44:00Z">
+        <w:pPrChange w:id="641" w:author="tbeleyur" w:date="2021-09-13T14:44:00Z">
           <w:pPr>
             <w:pStyle w:val="Bibliography"/>
           </w:pPr>
         </w:pPrChange>
       </w:pPr>
-      <w:bookmarkStart w:id="641" w:name="ref-jones1993echolocation"/>
-      <w:bookmarkEnd w:id="639"/>
+      <w:bookmarkStart w:id="642" w:name="ref-jones1993echolocation"/>
+      <w:bookmarkEnd w:id="640"/>
       <w:r>
         <w:t xml:space="preserve">39. </w:t>
       </w:r>
@@ -16237,14 +16251,14 @@
       <w:pPr>
         <w:pStyle w:val="Bibliography"/>
         <w:spacing w:line="360" w:lineRule="auto"/>
-        <w:pPrChange w:id="642" w:author="tbeleyur" w:date="2021-09-13T14:44:00Z">
+        <w:pPrChange w:id="643" w:author="tbeleyur" w:date="2021-09-13T14:44:00Z">
           <w:pPr>
             <w:pStyle w:val="Bibliography"/>
           </w:pPr>
         </w:pPrChange>
       </w:pPr>
-      <w:bookmarkStart w:id="643" w:name="ref-jones1994individual"/>
-      <w:bookmarkEnd w:id="641"/>
+      <w:bookmarkStart w:id="644" w:name="ref-jones1994individual"/>
+      <w:bookmarkEnd w:id="642"/>
       <w:r>
         <w:t xml:space="preserve">40. </w:t>
       </w:r>
@@ -16265,14 +16279,14 @@
       <w:pPr>
         <w:pStyle w:val="Bibliography"/>
         <w:spacing w:line="360" w:lineRule="auto"/>
-        <w:pPrChange w:id="644" w:author="tbeleyur" w:date="2021-09-13T14:44:00Z">
+        <w:pPrChange w:id="645" w:author="tbeleyur" w:date="2021-09-13T14:44:00Z">
           <w:pPr>
             <w:pStyle w:val="Bibliography"/>
           </w:pPr>
         </w:pPrChange>
       </w:pPr>
-      <w:bookmarkStart w:id="645" w:name="ref-mazar2020sensorimotor"/>
-      <w:bookmarkEnd w:id="643"/>
+      <w:bookmarkStart w:id="646" w:name="ref-mazar2020sensorimotor"/>
+      <w:bookmarkEnd w:id="644"/>
       <w:r>
         <w:t xml:space="preserve">41. </w:t>
       </w:r>
@@ -16293,14 +16307,14 @@
       <w:pPr>
         <w:pStyle w:val="Bibliography"/>
         <w:spacing w:line="360" w:lineRule="auto"/>
-        <w:pPrChange w:id="646" w:author="tbeleyur" w:date="2021-09-13T14:44:00Z">
+        <w:pPrChange w:id="647" w:author="tbeleyur" w:date="2021-09-13T14:44:00Z">
           <w:pPr>
             <w:pStyle w:val="Bibliography"/>
           </w:pPr>
         </w:pPrChange>
       </w:pPr>
-      <w:bookmarkStart w:id="647" w:name="ref-izadi2019segmentation"/>
-      <w:bookmarkEnd w:id="645"/>
+      <w:bookmarkStart w:id="648" w:name="ref-izadi2019segmentation"/>
+      <w:bookmarkEnd w:id="646"/>
       <w:r>
         <w:lastRenderedPageBreak/>
         <w:t xml:space="preserve">42. </w:t>
@@ -16314,14 +16328,14 @@
       <w:pPr>
         <w:pStyle w:val="Bibliography"/>
         <w:spacing w:line="360" w:lineRule="auto"/>
-        <w:pPrChange w:id="648" w:author="tbeleyur" w:date="2021-09-13T14:44:00Z">
+        <w:pPrChange w:id="649" w:author="tbeleyur" w:date="2021-09-13T14:44:00Z">
           <w:pPr>
             <w:pStyle w:val="Bibliography"/>
           </w:pPr>
         </w:pPrChange>
       </w:pPr>
-      <w:bookmarkStart w:id="649" w:name="ref-dietz2016bats"/>
-      <w:bookmarkEnd w:id="647"/>
+      <w:bookmarkStart w:id="650" w:name="ref-dietz2016bats"/>
+      <w:bookmarkEnd w:id="648"/>
       <w:r>
         <w:t xml:space="preserve">43. </w:t>
       </w:r>
@@ -16334,14 +16348,14 @@
       <w:pPr>
         <w:pStyle w:val="Bibliography"/>
         <w:spacing w:line="360" w:lineRule="auto"/>
-        <w:pPrChange w:id="650" w:author="tbeleyur" w:date="2021-09-13T14:44:00Z">
+        <w:pPrChange w:id="651" w:author="tbeleyur" w:date="2021-09-13T14:44:00Z">
           <w:pPr>
             <w:pStyle w:val="Bibliography"/>
           </w:pPr>
         </w:pPrChange>
       </w:pPr>
-      <w:bookmarkStart w:id="651" w:name="ref-itsfmcitation"/>
-      <w:bookmarkEnd w:id="649"/>
+      <w:bookmarkStart w:id="652" w:name="ref-itsfmcitation"/>
+      <w:bookmarkEnd w:id="650"/>
       <w:r>
         <w:t xml:space="preserve">44. </w:t>
       </w:r>
@@ -16375,14 +16389,14 @@
       <w:pPr>
         <w:pStyle w:val="Bibliography"/>
         <w:spacing w:line="360" w:lineRule="auto"/>
-        <w:pPrChange w:id="652" w:author="tbeleyur" w:date="2021-09-13T14:44:00Z">
+        <w:pPrChange w:id="653" w:author="tbeleyur" w:date="2021-09-13T14:44:00Z">
           <w:pPr>
             <w:pStyle w:val="Bibliography"/>
           </w:pPr>
         </w:pPrChange>
       </w:pPr>
-      <w:bookmarkStart w:id="653" w:name="ref-siemers2005species"/>
-      <w:bookmarkEnd w:id="651"/>
+      <w:bookmarkStart w:id="654" w:name="ref-siemers2005species"/>
+      <w:bookmarkEnd w:id="652"/>
       <w:r>
         <w:t xml:space="preserve">45. </w:t>
       </w:r>
@@ -16395,14 +16409,14 @@
       <w:pPr>
         <w:pStyle w:val="Bibliography"/>
         <w:spacing w:line="360" w:lineRule="auto"/>
-        <w:pPrChange w:id="654" w:author="tbeleyur" w:date="2021-09-13T14:44:00Z">
+        <w:pPrChange w:id="655" w:author="tbeleyur" w:date="2021-09-13T14:44:00Z">
           <w:pPr>
             <w:pStyle w:val="Bibliography"/>
           </w:pPr>
         </w:pPrChange>
       </w:pPr>
-      <w:bookmarkStart w:id="655" w:name="ref-schuchmann2012horseshoe"/>
-      <w:bookmarkEnd w:id="653"/>
+      <w:bookmarkStart w:id="656" w:name="ref-schuchmann2012horseshoe"/>
+      <w:bookmarkEnd w:id="654"/>
       <w:r>
         <w:t xml:space="preserve">46. </w:t>
       </w:r>
@@ -16415,14 +16429,14 @@
       <w:pPr>
         <w:pStyle w:val="Bibliography"/>
         <w:spacing w:line="360" w:lineRule="auto"/>
-        <w:pPrChange w:id="656" w:author="tbeleyur" w:date="2021-09-13T14:44:00Z">
+        <w:pPrChange w:id="657" w:author="tbeleyur" w:date="2021-09-13T14:44:00Z">
           <w:pPr>
             <w:pStyle w:val="Bibliography"/>
           </w:pPr>
         </w:pPrChange>
       </w:pPr>
-      <w:bookmarkStart w:id="657" w:name="ref-ratcliffe2004conspecifics"/>
-      <w:bookmarkEnd w:id="655"/>
+      <w:bookmarkStart w:id="658" w:name="ref-ratcliffe2004conspecifics"/>
+      <w:bookmarkEnd w:id="656"/>
       <w:r>
         <w:t xml:space="preserve">47. </w:t>
       </w:r>
@@ -16435,14 +16449,14 @@
       <w:pPr>
         <w:pStyle w:val="Bibliography"/>
         <w:spacing w:line="360" w:lineRule="auto"/>
-        <w:pPrChange w:id="658" w:author="tbeleyur" w:date="2021-09-13T14:44:00Z">
+        <w:pPrChange w:id="659" w:author="tbeleyur" w:date="2021-09-13T14:44:00Z">
           <w:pPr>
             <w:pStyle w:val="Bibliography"/>
           </w:pPr>
         </w:pPrChange>
       </w:pPr>
-      <w:bookmarkStart w:id="659" w:name="ref-arm"/>
-      <w:bookmarkEnd w:id="657"/>
+      <w:bookmarkStart w:id="660" w:name="ref-arm"/>
+      <w:bookmarkEnd w:id="658"/>
       <w:r>
         <w:t xml:space="preserve">48. </w:t>
       </w:r>
@@ -16478,18 +16492,18 @@
         <w:spacing w:line="360" w:lineRule="auto"/>
         <w:rPr>
           <w:lang w:val="nl-NL"/>
-          <w:rPrChange w:id="660" w:author="Thejasvi Beleyur" w:date="2021-09-14T10:12:00Z">
+          <w:rPrChange w:id="661" w:author="Thejasvi Beleyur" w:date="2021-09-14T10:12:00Z">
             <w:rPr/>
           </w:rPrChange>
         </w:rPr>
-        <w:pPrChange w:id="661" w:author="tbeleyur" w:date="2021-09-13T14:44:00Z">
+        <w:pPrChange w:id="662" w:author="tbeleyur" w:date="2021-09-13T14:44:00Z">
           <w:pPr>
             <w:pStyle w:val="Bibliography"/>
           </w:pPr>
         </w:pPrChange>
       </w:pPr>
-      <w:bookmarkStart w:id="662" w:name="ref-nalborczyk2019pragmatism"/>
-      <w:bookmarkEnd w:id="659"/>
+      <w:bookmarkStart w:id="663" w:name="ref-nalborczyk2019pragmatism"/>
+      <w:bookmarkEnd w:id="660"/>
       <w:r>
         <w:t xml:space="preserve">49. </w:t>
       </w:r>
@@ -16498,42 +16512,33 @@
         <w:t xml:space="preserve">Nalborczyk L, Bürkner P-C, Williams DR, Savalei V. Pragmatism should not be a substitute for statistical literacy, a commentary on albers, kiers, and van ravenzwaaij (2018). </w:t>
       </w:r>
       <w:r>
-        <w:rPr>
-          <w:lang w:val="nl-NL"/>
-          <w:rPrChange w:id="663" w:author="Thejasvi Beleyur" w:date="2021-09-14T10:12:00Z">
-            <w:rPr/>
-          </w:rPrChange>
-        </w:rPr>
-        <w:t xml:space="preserve">Collabra: Psychology. 2019;5(1). </w:t>
-      </w:r>
-    </w:p>
-    <w:p>
-      <w:pPr>
-        <w:pStyle w:val="Bibliography"/>
-        <w:spacing w:line="360" w:lineRule="auto"/>
         <w:rPr>
           <w:lang w:val="nl-NL"/>
           <w:rPrChange w:id="664" w:author="Thejasvi Beleyur" w:date="2021-09-14T10:12:00Z">
             <w:rPr/>
           </w:rPrChange>
         </w:rPr>
-        <w:pPrChange w:id="665" w:author="tbeleyur" w:date="2021-09-13T14:44:00Z">
+        <w:t xml:space="preserve">Collabra: Psychology. 2019;5(1). </w:t>
+      </w:r>
+    </w:p>
+    <w:p>
+      <w:pPr>
+        <w:pStyle w:val="Bibliography"/>
+        <w:spacing w:line="360" w:lineRule="auto"/>
+        <w:rPr>
+          <w:lang w:val="nl-NL"/>
+          <w:rPrChange w:id="665" w:author="Thejasvi Beleyur" w:date="2021-09-14T10:12:00Z">
+            <w:rPr/>
+          </w:rPrChange>
+        </w:rPr>
+        <w:pPrChange w:id="666" w:author="tbeleyur" w:date="2021-09-13T14:44:00Z">
           <w:pPr>
             <w:pStyle w:val="Bibliography"/>
           </w:pPr>
         </w:pPrChange>
       </w:pPr>
-      <w:bookmarkStart w:id="666" w:name="ref-van1995python"/>
-      <w:bookmarkEnd w:id="662"/>
-      <w:r>
-        <w:rPr>
-          <w:lang w:val="nl-NL"/>
-          <w:rPrChange w:id="667" w:author="Thejasvi Beleyur" w:date="2021-09-14T10:12:00Z">
-            <w:rPr/>
-          </w:rPrChange>
-        </w:rPr>
-        <w:t xml:space="preserve">50. </w:t>
-      </w:r>
+      <w:bookmarkStart w:id="667" w:name="ref-van1995python"/>
+      <w:bookmarkEnd w:id="663"/>
       <w:r>
         <w:rPr>
           <w:lang w:val="nl-NL"/>
@@ -16541,6 +16546,15 @@
             <w:rPr/>
           </w:rPrChange>
         </w:rPr>
+        <w:t xml:space="preserve">50. </w:t>
+      </w:r>
+      <w:r>
+        <w:rPr>
+          <w:lang w:val="nl-NL"/>
+          <w:rPrChange w:id="669" w:author="Thejasvi Beleyur" w:date="2021-09-14T10:12:00Z">
+            <w:rPr/>
+          </w:rPrChange>
+        </w:rPr>
         <w:tab/>
         <w:t xml:space="preserve">Van Rossum G, Drake Jr FL. Python reference manual. Centrum voor Wiskunde en Informatica Amsterdam; 1995. </w:t>
       </w:r>
@@ -16549,23 +16563,14 @@
       <w:pPr>
         <w:pStyle w:val="Bibliography"/>
         <w:spacing w:line="360" w:lineRule="auto"/>
-        <w:pPrChange w:id="669" w:author="tbeleyur" w:date="2021-09-13T14:44:00Z">
+        <w:pPrChange w:id="670" w:author="tbeleyur" w:date="2021-09-13T14:44:00Z">
           <w:pPr>
             <w:pStyle w:val="Bibliography"/>
           </w:pPr>
         </w:pPrChange>
       </w:pPr>
-      <w:bookmarkStart w:id="670" w:name="ref-2020SciPy"/>
-      <w:bookmarkEnd w:id="666"/>
-      <w:r>
-        <w:rPr>
-          <w:lang w:val="fr-FR"/>
-          <w:rPrChange w:id="671" w:author="Thejasvi Beleyur" w:date="2021-09-14T10:12:00Z">
-            <w:rPr/>
-          </w:rPrChange>
-        </w:rPr>
-        <w:t xml:space="preserve">51. </w:t>
-      </w:r>
+      <w:bookmarkStart w:id="671" w:name="ref-2020SciPy"/>
+      <w:bookmarkEnd w:id="667"/>
       <w:r>
         <w:rPr>
           <w:lang w:val="fr-FR"/>
@@ -16573,10 +16578,8 @@
             <w:rPr/>
           </w:rPrChange>
         </w:rPr>
-        <w:tab/>
-        <w:t xml:space="preserve">Virtanen P, </w:t>
-      </w:r>
-      <w:proofErr w:type="spellStart"/>
+        <w:t xml:space="preserve">51. </w:t>
+      </w:r>
       <w:r>
         <w:rPr>
           <w:lang w:val="fr-FR"/>
@@ -16584,9 +16587,10 @@
             <w:rPr/>
           </w:rPrChange>
         </w:rPr>
-        <w:t>Gommers</w:t>
-      </w:r>
-      <w:proofErr w:type="spellEnd"/>
+        <w:tab/>
+        <w:t xml:space="preserve">Virtanen P, </w:t>
+      </w:r>
+      <w:proofErr w:type="spellStart"/>
       <w:r>
         <w:rPr>
           <w:lang w:val="fr-FR"/>
@@ -16594,9 +16598,9 @@
             <w:rPr/>
           </w:rPrChange>
         </w:rPr>
-        <w:t xml:space="preserve"> R, Oliphant TE, </w:t>
-      </w:r>
-      <w:proofErr w:type="spellStart"/>
+        <w:t>Gommers</w:t>
+      </w:r>
+      <w:proofErr w:type="spellEnd"/>
       <w:r>
         <w:rPr>
           <w:lang w:val="fr-FR"/>
@@ -16604,9 +16608,9 @@
             <w:rPr/>
           </w:rPrChange>
         </w:rPr>
-        <w:t>Haberland</w:t>
-      </w:r>
-      <w:proofErr w:type="spellEnd"/>
+        <w:t xml:space="preserve"> R, Oliphant TE, </w:t>
+      </w:r>
+      <w:proofErr w:type="spellStart"/>
       <w:r>
         <w:rPr>
           <w:lang w:val="fr-FR"/>
@@ -16614,9 +16618,9 @@
             <w:rPr/>
           </w:rPrChange>
         </w:rPr>
-        <w:t xml:space="preserve"> M, </w:t>
-      </w:r>
-      <w:proofErr w:type="spellStart"/>
+        <w:t>Haberland</w:t>
+      </w:r>
+      <w:proofErr w:type="spellEnd"/>
       <w:r>
         <w:rPr>
           <w:lang w:val="fr-FR"/>
@@ -16624,9 +16628,9 @@
             <w:rPr/>
           </w:rPrChange>
         </w:rPr>
-        <w:t>Reddy</w:t>
-      </w:r>
-      <w:proofErr w:type="spellEnd"/>
+        <w:t xml:space="preserve"> M, </w:t>
+      </w:r>
+      <w:proofErr w:type="spellStart"/>
       <w:r>
         <w:rPr>
           <w:lang w:val="fr-FR"/>
@@ -16634,9 +16638,9 @@
             <w:rPr/>
           </w:rPrChange>
         </w:rPr>
-        <w:t xml:space="preserve"> T, </w:t>
-      </w:r>
-      <w:proofErr w:type="spellStart"/>
+        <w:t>Reddy</w:t>
+      </w:r>
+      <w:proofErr w:type="spellEnd"/>
       <w:r>
         <w:rPr>
           <w:lang w:val="fr-FR"/>
@@ -16644,9 +16648,9 @@
             <w:rPr/>
           </w:rPrChange>
         </w:rPr>
-        <w:t>Cournapeau</w:t>
-      </w:r>
-      <w:proofErr w:type="spellEnd"/>
+        <w:t xml:space="preserve"> T, </w:t>
+      </w:r>
+      <w:proofErr w:type="spellStart"/>
       <w:r>
         <w:rPr>
           <w:lang w:val="fr-FR"/>
@@ -16654,6 +16658,16 @@
             <w:rPr/>
           </w:rPrChange>
         </w:rPr>
+        <w:t>Cournapeau</w:t>
+      </w:r>
+      <w:proofErr w:type="spellEnd"/>
+      <w:r>
+        <w:rPr>
+          <w:lang w:val="fr-FR"/>
+          <w:rPrChange w:id="681" w:author="Thejasvi Beleyur" w:date="2021-09-14T10:12:00Z">
+            <w:rPr/>
+          </w:rPrChange>
+        </w:rPr>
         <w:t xml:space="preserve"> D, et al. </w:t>
       </w:r>
       <w:r>
@@ -16693,14 +16707,14 @@
       <w:pPr>
         <w:pStyle w:val="Bibliography"/>
         <w:spacing w:line="360" w:lineRule="auto"/>
-        <w:pPrChange w:id="681" w:author="tbeleyur" w:date="2021-09-13T14:44:00Z">
+        <w:pPrChange w:id="682" w:author="tbeleyur" w:date="2021-09-13T14:44:00Z">
           <w:pPr>
             <w:pStyle w:val="Bibliography"/>
           </w:pPr>
         </w:pPrChange>
       </w:pPr>
-      <w:bookmarkStart w:id="682" w:name="ref-numpy"/>
-      <w:bookmarkEnd w:id="670"/>
+      <w:bookmarkStart w:id="683" w:name="ref-numpy"/>
+      <w:bookmarkEnd w:id="671"/>
       <w:r>
         <w:t xml:space="preserve">52. </w:t>
       </w:r>
@@ -16713,14 +16727,14 @@
       <w:pPr>
         <w:pStyle w:val="Bibliography"/>
         <w:spacing w:line="360" w:lineRule="auto"/>
-        <w:pPrChange w:id="683" w:author="tbeleyur" w:date="2021-09-13T14:44:00Z">
+        <w:pPrChange w:id="684" w:author="tbeleyur" w:date="2021-09-13T14:44:00Z">
           <w:pPr>
             <w:pStyle w:val="Bibliography"/>
           </w:pPr>
         </w:pPrChange>
       </w:pPr>
-      <w:bookmarkStart w:id="684" w:name="ref-matplotlib"/>
-      <w:bookmarkEnd w:id="682"/>
+      <w:bookmarkStart w:id="685" w:name="ref-matplotlib"/>
+      <w:bookmarkEnd w:id="683"/>
       <w:r>
         <w:lastRenderedPageBreak/>
         <w:t xml:space="preserve">53. </w:t>
@@ -16734,14 +16748,14 @@
       <w:pPr>
         <w:pStyle w:val="Bibliography"/>
         <w:spacing w:line="360" w:lineRule="auto"/>
-        <w:pPrChange w:id="685" w:author="tbeleyur" w:date="2021-09-13T14:44:00Z">
+        <w:pPrChange w:id="686" w:author="tbeleyur" w:date="2021-09-13T14:44:00Z">
           <w:pPr>
             <w:pStyle w:val="Bibliography"/>
           </w:pPr>
         </w:pPrChange>
       </w:pPr>
-      <w:bookmarkStart w:id="686" w:name="ref-soundfile"/>
-      <w:bookmarkEnd w:id="684"/>
+      <w:bookmarkStart w:id="687" w:name="ref-soundfile"/>
+      <w:bookmarkEnd w:id="685"/>
       <w:r>
         <w:t xml:space="preserve">54. </w:t>
       </w:r>
@@ -16775,14 +16789,14 @@
       <w:pPr>
         <w:pStyle w:val="Bibliography"/>
         <w:spacing w:line="360" w:lineRule="auto"/>
-        <w:pPrChange w:id="687" w:author="tbeleyur" w:date="2021-09-13T14:44:00Z">
+        <w:pPrChange w:id="688" w:author="tbeleyur" w:date="2021-09-13T14:44:00Z">
           <w:pPr>
             <w:pStyle w:val="Bibliography"/>
           </w:pPr>
         </w:pPrChange>
       </w:pPr>
-      <w:bookmarkStart w:id="688" w:name="ref-pandas"/>
-      <w:bookmarkEnd w:id="686"/>
+      <w:bookmarkStart w:id="689" w:name="ref-pandas"/>
+      <w:bookmarkEnd w:id="687"/>
       <w:r>
         <w:t xml:space="preserve">55. </w:t>
       </w:r>
@@ -16795,14 +16809,14 @@
       <w:pPr>
         <w:pStyle w:val="Bibliography"/>
         <w:spacing w:line="360" w:lineRule="auto"/>
-        <w:pPrChange w:id="689" w:author="tbeleyur" w:date="2021-09-13T14:44:00Z">
+        <w:pPrChange w:id="690" w:author="tbeleyur" w:date="2021-09-13T14:44:00Z">
           <w:pPr>
             <w:pStyle w:val="Bibliography"/>
           </w:pPr>
         </w:pPrChange>
       </w:pPr>
-      <w:bookmarkStart w:id="690" w:name="ref-jupyter"/>
-      <w:bookmarkEnd w:id="688"/>
+      <w:bookmarkStart w:id="691" w:name="ref-jupyter"/>
+      <w:bookmarkEnd w:id="689"/>
       <w:r>
         <w:t xml:space="preserve">56. </w:t>
       </w:r>
@@ -16815,14 +16829,14 @@
       <w:pPr>
         <w:pStyle w:val="Bibliography"/>
         <w:spacing w:line="360" w:lineRule="auto"/>
-        <w:pPrChange w:id="691" w:author="tbeleyur" w:date="2021-09-13T14:44:00Z">
+        <w:pPrChange w:id="692" w:author="tbeleyur" w:date="2021-09-13T14:44:00Z">
           <w:pPr>
             <w:pStyle w:val="Bibliography"/>
           </w:pPr>
         </w:pPrChange>
       </w:pPr>
-      <w:bookmarkStart w:id="692" w:name="ref-rmarkdown"/>
-      <w:bookmarkEnd w:id="690"/>
+      <w:bookmarkStart w:id="693" w:name="ref-rmarkdown"/>
+      <w:bookmarkEnd w:id="691"/>
       <w:r>
         <w:t xml:space="preserve">57. </w:t>
       </w:r>
@@ -16856,14 +16870,14 @@
       <w:pPr>
         <w:pStyle w:val="Bibliography"/>
         <w:spacing w:line="360" w:lineRule="auto"/>
-        <w:pPrChange w:id="693" w:author="tbeleyur" w:date="2021-09-13T14:44:00Z">
+        <w:pPrChange w:id="694" w:author="tbeleyur" w:date="2021-09-13T14:44:00Z">
           <w:pPr>
             <w:pStyle w:val="Bibliography"/>
           </w:pPr>
         </w:pPrChange>
       </w:pPr>
-      <w:bookmarkStart w:id="694" w:name="ref-audacity"/>
-      <w:bookmarkEnd w:id="692"/>
+      <w:bookmarkStart w:id="695" w:name="ref-audacity"/>
+      <w:bookmarkEnd w:id="693"/>
       <w:r>
         <w:t xml:space="preserve">58. </w:t>
       </w:r>
@@ -16897,14 +16911,14 @@
       <w:pPr>
         <w:pStyle w:val="Bibliography"/>
         <w:spacing w:line="360" w:lineRule="auto"/>
-        <w:pPrChange w:id="695" w:author="tbeleyur" w:date="2021-09-13T14:44:00Z">
+        <w:pPrChange w:id="696" w:author="tbeleyur" w:date="2021-09-13T14:44:00Z">
           <w:pPr>
             <w:pStyle w:val="Bibliography"/>
           </w:pPr>
         </w:pPrChange>
       </w:pPr>
-      <w:bookmarkStart w:id="696" w:name="ref-R4"/>
-      <w:bookmarkEnd w:id="694"/>
+      <w:bookmarkStart w:id="697" w:name="ref-R4"/>
+      <w:bookmarkEnd w:id="695"/>
       <w:r>
         <w:t xml:space="preserve">59. </w:t>
       </w:r>
@@ -16938,14 +16952,14 @@
       <w:pPr>
         <w:pStyle w:val="Bibliography"/>
         <w:spacing w:line="360" w:lineRule="auto"/>
-        <w:pPrChange w:id="697" w:author="tbeleyur" w:date="2021-09-13T14:44:00Z">
+        <w:pPrChange w:id="698" w:author="tbeleyur" w:date="2021-09-13T14:44:00Z">
           <w:pPr>
             <w:pStyle w:val="Bibliography"/>
           </w:pPr>
         </w:pPrChange>
       </w:pPr>
-      <w:bookmarkStart w:id="698" w:name="ref-lme4"/>
-      <w:bookmarkEnd w:id="696"/>
+      <w:bookmarkStart w:id="699" w:name="ref-lme4"/>
+      <w:bookmarkEnd w:id="697"/>
       <w:r>
         <w:t xml:space="preserve">60. </w:t>
       </w:r>
@@ -16993,14 +17007,14 @@
       <w:pPr>
         <w:pStyle w:val="Bibliography"/>
         <w:spacing w:line="360" w:lineRule="auto"/>
-        <w:pPrChange w:id="699" w:author="tbeleyur" w:date="2021-09-13T14:44:00Z">
+        <w:pPrChange w:id="700" w:author="tbeleyur" w:date="2021-09-13T14:44:00Z">
           <w:pPr>
             <w:pStyle w:val="Bibliography"/>
           </w:pPr>
         </w:pPrChange>
       </w:pPr>
-      <w:bookmarkStart w:id="700" w:name="ref-coda"/>
-      <w:bookmarkEnd w:id="698"/>
+      <w:bookmarkStart w:id="701" w:name="ref-coda"/>
+      <w:bookmarkEnd w:id="699"/>
       <w:r>
         <w:t xml:space="preserve">61. </w:t>
       </w:r>
@@ -17034,14 +17048,14 @@
       <w:pPr>
         <w:pStyle w:val="Bibliography"/>
         <w:spacing w:line="360" w:lineRule="auto"/>
-        <w:pPrChange w:id="701" w:author="tbeleyur" w:date="2021-09-13T14:44:00Z">
+        <w:pPrChange w:id="702" w:author="tbeleyur" w:date="2021-09-13T14:44:00Z">
           <w:pPr>
             <w:pStyle w:val="Bibliography"/>
           </w:pPr>
         </w:pPrChange>
       </w:pPr>
-      <w:bookmarkStart w:id="702" w:name="ref-rossiter2002relatedness"/>
-      <w:bookmarkEnd w:id="700"/>
+      <w:bookmarkStart w:id="703" w:name="ref-rossiter2002relatedness"/>
+      <w:bookmarkEnd w:id="701"/>
       <w:r>
         <w:t xml:space="preserve">62. </w:t>
       </w:r>
@@ -17054,14 +17068,14 @@
       <w:pPr>
         <w:pStyle w:val="Bibliography"/>
         <w:spacing w:line="360" w:lineRule="auto"/>
-        <w:pPrChange w:id="703" w:author="tbeleyur" w:date="2021-09-13T14:44:00Z">
+        <w:pPrChange w:id="704" w:author="tbeleyur" w:date="2021-09-13T14:44:00Z">
           <w:pPr>
             <w:pStyle w:val="Bibliography"/>
           </w:pPr>
         </w:pPrChange>
       </w:pPr>
-      <w:bookmarkStart w:id="704" w:name="ref-denzinger2016guild"/>
-      <w:bookmarkEnd w:id="702"/>
+      <w:bookmarkStart w:id="705" w:name="ref-denzinger2016guild"/>
+      <w:bookmarkEnd w:id="703"/>
       <w:r>
         <w:lastRenderedPageBreak/>
         <w:t xml:space="preserve">63. </w:t>
@@ -17075,14 +17089,14 @@
       <w:pPr>
         <w:pStyle w:val="Bibliography"/>
         <w:spacing w:line="360" w:lineRule="auto"/>
-        <w:pPrChange w:id="705" w:author="tbeleyur" w:date="2021-09-13T14:44:00Z">
+        <w:pPrChange w:id="706" w:author="tbeleyur" w:date="2021-09-13T14:44:00Z">
           <w:pPr>
             <w:pStyle w:val="Bibliography"/>
           </w:pPr>
         </w:pPrChange>
       </w:pPr>
-      <w:bookmarkStart w:id="706" w:name="ref-pye1972bimodal"/>
-      <w:bookmarkEnd w:id="704"/>
+      <w:bookmarkStart w:id="707" w:name="ref-pye1972bimodal"/>
+      <w:bookmarkEnd w:id="705"/>
       <w:r>
         <w:t xml:space="preserve">64. </w:t>
       </w:r>
@@ -17095,14 +17109,14 @@
       <w:pPr>
         <w:pStyle w:val="Bibliography"/>
         <w:spacing w:line="360" w:lineRule="auto"/>
-        <w:pPrChange w:id="707" w:author="tbeleyur" w:date="2021-09-13T14:44:00Z">
+        <w:pPrChange w:id="708" w:author="tbeleyur" w:date="2021-09-13T14:44:00Z">
           <w:pPr>
             <w:pStyle w:val="Bibliography"/>
           </w:pPr>
         </w:pPrChange>
       </w:pPr>
-      <w:bookmarkStart w:id="708" w:name="ref-simmons1984echolocation"/>
-      <w:bookmarkEnd w:id="706"/>
+      <w:bookmarkStart w:id="709" w:name="ref-simmons1984echolocation"/>
+      <w:bookmarkEnd w:id="707"/>
       <w:r>
         <w:t xml:space="preserve">65. </w:t>
       </w:r>
@@ -17115,14 +17129,14 @@
       <w:pPr>
         <w:pStyle w:val="Bibliography"/>
         <w:spacing w:line="360" w:lineRule="auto"/>
-        <w:pPrChange w:id="709" w:author="tbeleyur" w:date="2021-09-13T14:44:00Z">
+        <w:pPrChange w:id="710" w:author="tbeleyur" w:date="2021-09-13T14:44:00Z">
           <w:pPr>
             <w:pStyle w:val="Bibliography"/>
           </w:pPr>
         </w:pPrChange>
       </w:pPr>
-      <w:bookmarkStart w:id="710" w:name="ref-luo2015linking"/>
-      <w:bookmarkEnd w:id="708"/>
+      <w:bookmarkStart w:id="711" w:name="ref-luo2015linking"/>
+      <w:bookmarkEnd w:id="709"/>
       <w:r>
         <w:t xml:space="preserve">66. </w:t>
       </w:r>
@@ -17143,14 +17157,14 @@
       <w:pPr>
         <w:pStyle w:val="Bibliography"/>
         <w:spacing w:line="360" w:lineRule="auto"/>
-        <w:pPrChange w:id="711" w:author="tbeleyur" w:date="2021-09-13T14:44:00Z">
+        <w:pPrChange w:id="712" w:author="tbeleyur" w:date="2021-09-13T14:44:00Z">
           <w:pPr>
             <w:pStyle w:val="Bibliography"/>
           </w:pPr>
         </w:pPrChange>
       </w:pPr>
-      <w:bookmarkStart w:id="712" w:name="ref-hage2014ambient"/>
-      <w:bookmarkEnd w:id="710"/>
+      <w:bookmarkStart w:id="713" w:name="ref-hage2014ambient"/>
+      <w:bookmarkEnd w:id="711"/>
       <w:r>
         <w:t xml:space="preserve">67. </w:t>
       </w:r>
@@ -17163,14 +17177,14 @@
       <w:pPr>
         <w:pStyle w:val="Bibliography"/>
         <w:spacing w:line="360" w:lineRule="auto"/>
-        <w:pPrChange w:id="713" w:author="tbeleyur" w:date="2021-09-13T14:44:00Z">
+        <w:pPrChange w:id="714" w:author="tbeleyur" w:date="2021-09-13T14:44:00Z">
           <w:pPr>
             <w:pStyle w:val="Bibliography"/>
           </w:pPr>
         </w:pPrChange>
       </w:pPr>
-      <w:bookmarkStart w:id="714" w:name="ref-Salles202011719"/>
-      <w:bookmarkEnd w:id="712"/>
+      <w:bookmarkStart w:id="715" w:name="ref-Salles202011719"/>
+      <w:bookmarkEnd w:id="713"/>
       <w:r>
         <w:t xml:space="preserve">68. </w:t>
       </w:r>
@@ -17206,18 +17220,18 @@
         <w:spacing w:line="360" w:lineRule="auto"/>
         <w:rPr>
           <w:lang w:val="de-DE"/>
-          <w:rPrChange w:id="715" w:author="Thejasvi Beleyur" w:date="2021-09-14T10:12:00Z">
+          <w:rPrChange w:id="716" w:author="Thejasvi Beleyur" w:date="2021-09-14T10:12:00Z">
             <w:rPr/>
           </w:rPrChange>
         </w:rPr>
-        <w:pPrChange w:id="716" w:author="tbeleyur" w:date="2021-09-13T14:44:00Z">
+        <w:pPrChange w:id="717" w:author="tbeleyur" w:date="2021-09-13T14:44:00Z">
           <w:pPr>
             <w:pStyle w:val="Bibliography"/>
           </w:pPr>
         </w:pPrChange>
       </w:pPr>
-      <w:bookmarkStart w:id="717" w:name="ref-barchi2013spatial"/>
-      <w:bookmarkEnd w:id="714"/>
+      <w:bookmarkStart w:id="718" w:name="ref-barchi2013spatial"/>
+      <w:bookmarkEnd w:id="715"/>
       <w:r>
         <w:t xml:space="preserve">69. </w:t>
       </w:r>
@@ -17225,16 +17239,6 @@
         <w:tab/>
         <w:t xml:space="preserve">Barchi JR, Knowles JM, Simmons JA. Spatial memory and stereotypy of flight paths by big brown bats in cluttered surroundings. </w:t>
       </w:r>
-      <w:r>
-        <w:rPr>
-          <w:lang w:val="de-DE"/>
-          <w:rPrChange w:id="718" w:author="Thejasvi Beleyur" w:date="2021-09-14T10:12:00Z">
-            <w:rPr/>
-          </w:rPrChange>
-        </w:rPr>
-        <w:t xml:space="preserve">Journal </w:t>
-      </w:r>
-      <w:proofErr w:type="spellStart"/>
       <w:r>
         <w:rPr>
           <w:lang w:val="de-DE"/>
@@ -17242,9 +17246,9 @@
             <w:rPr/>
           </w:rPrChange>
         </w:rPr>
-        <w:t>of</w:t>
-      </w:r>
-      <w:proofErr w:type="spellEnd"/>
+        <w:t xml:space="preserve">Journal </w:t>
+      </w:r>
+      <w:proofErr w:type="spellStart"/>
       <w:r>
         <w:rPr>
           <w:lang w:val="de-DE"/>
@@ -17252,9 +17256,9 @@
             <w:rPr/>
           </w:rPrChange>
         </w:rPr>
-        <w:t xml:space="preserve"> Experimental </w:t>
-      </w:r>
-      <w:proofErr w:type="spellStart"/>
+        <w:t>of</w:t>
+      </w:r>
+      <w:proofErr w:type="spellEnd"/>
       <w:r>
         <w:rPr>
           <w:lang w:val="de-DE"/>
@@ -17262,9 +17266,9 @@
             <w:rPr/>
           </w:rPrChange>
         </w:rPr>
-        <w:t>Biology</w:t>
-      </w:r>
-      <w:proofErr w:type="spellEnd"/>
+        <w:t xml:space="preserve"> Experimental </w:t>
+      </w:r>
+      <w:proofErr w:type="spellStart"/>
       <w:r>
         <w:rPr>
           <w:lang w:val="de-DE"/>
@@ -17272,36 +17276,37 @@
             <w:rPr/>
           </w:rPrChange>
         </w:rPr>
-        <w:t xml:space="preserve">. 2013;216(6):1053–63. </w:t>
-      </w:r>
-    </w:p>
-    <w:p>
-      <w:pPr>
-        <w:pStyle w:val="Bibliography"/>
-        <w:spacing w:line="360" w:lineRule="auto"/>
+        <w:t>Biology</w:t>
+      </w:r>
+      <w:proofErr w:type="spellEnd"/>
+      <w:r>
         <w:rPr>
           <w:lang w:val="de-DE"/>
           <w:rPrChange w:id="723" w:author="Thejasvi Beleyur" w:date="2021-09-14T10:12:00Z">
             <w:rPr/>
           </w:rPrChange>
         </w:rPr>
-        <w:pPrChange w:id="724" w:author="tbeleyur" w:date="2021-09-13T14:44:00Z">
+        <w:t xml:space="preserve">. 2013;216(6):1053–63. </w:t>
+      </w:r>
+    </w:p>
+    <w:p>
+      <w:pPr>
+        <w:pStyle w:val="Bibliography"/>
+        <w:spacing w:line="360" w:lineRule="auto"/>
+        <w:rPr>
+          <w:lang w:val="de-DE"/>
+          <w:rPrChange w:id="724" w:author="Thejasvi Beleyur" w:date="2021-09-14T10:12:00Z">
+            <w:rPr/>
+          </w:rPrChange>
+        </w:rPr>
+        <w:pPrChange w:id="725" w:author="tbeleyur" w:date="2021-09-13T14:44:00Z">
           <w:pPr>
             <w:pStyle w:val="Bibliography"/>
           </w:pPr>
         </w:pPrChange>
       </w:pPr>
-      <w:bookmarkStart w:id="725" w:name="ref-mohres1949versuche"/>
-      <w:bookmarkEnd w:id="717"/>
-      <w:r>
-        <w:rPr>
-          <w:lang w:val="de-DE"/>
-          <w:rPrChange w:id="726" w:author="Thejasvi Beleyur" w:date="2021-09-14T10:12:00Z">
-            <w:rPr/>
-          </w:rPrChange>
-        </w:rPr>
-        <w:t xml:space="preserve">70. </w:t>
-      </w:r>
+      <w:bookmarkStart w:id="726" w:name="ref-mohres1949versuche"/>
+      <w:bookmarkEnd w:id="718"/>
       <w:r>
         <w:rPr>
           <w:lang w:val="de-DE"/>
@@ -17309,9 +17314,8 @@
             <w:rPr/>
           </w:rPrChange>
         </w:rPr>
-        <w:tab/>
-      </w:r>
-      <w:proofErr w:type="spellStart"/>
+        <w:t xml:space="preserve">70. </w:t>
+      </w:r>
       <w:r>
         <w:rPr>
           <w:lang w:val="de-DE"/>
@@ -17319,9 +17323,9 @@
             <w:rPr/>
           </w:rPrChange>
         </w:rPr>
-        <w:t>Möhres</w:t>
-      </w:r>
-      <w:proofErr w:type="spellEnd"/>
+        <w:tab/>
+      </w:r>
+      <w:proofErr w:type="spellStart"/>
       <w:r>
         <w:rPr>
           <w:lang w:val="de-DE"/>
@@ -17329,9 +17333,9 @@
             <w:rPr/>
           </w:rPrChange>
         </w:rPr>
-        <w:t xml:space="preserve"> F, Oettingen-Spielberg T. Versuche über die </w:t>
-      </w:r>
-      <w:proofErr w:type="spellStart"/>
+        <w:t>Möhres</w:t>
+      </w:r>
+      <w:proofErr w:type="spellEnd"/>
       <w:r>
         <w:rPr>
           <w:lang w:val="de-DE"/>
@@ -17339,9 +17343,9 @@
             <w:rPr/>
           </w:rPrChange>
         </w:rPr>
-        <w:t>nahorientierung</w:t>
-      </w:r>
-      <w:proofErr w:type="spellEnd"/>
+        <w:t xml:space="preserve"> F, Oettingen-Spielberg T. Versuche über die </w:t>
+      </w:r>
+      <w:proofErr w:type="spellStart"/>
       <w:r>
         <w:rPr>
           <w:lang w:val="de-DE"/>
@@ -17349,9 +17353,9 @@
             <w:rPr/>
           </w:rPrChange>
         </w:rPr>
-        <w:t xml:space="preserve"> und das </w:t>
-      </w:r>
-      <w:proofErr w:type="spellStart"/>
+        <w:t>nahorientierung</w:t>
+      </w:r>
+      <w:proofErr w:type="spellEnd"/>
       <w:r>
         <w:rPr>
           <w:lang w:val="de-DE"/>
@@ -17359,9 +17363,9 @@
             <w:rPr/>
           </w:rPrChange>
         </w:rPr>
-        <w:t>heimfindevermögen</w:t>
-      </w:r>
-      <w:proofErr w:type="spellEnd"/>
+        <w:t xml:space="preserve"> und das </w:t>
+      </w:r>
+      <w:proofErr w:type="spellStart"/>
       <w:r>
         <w:rPr>
           <w:lang w:val="de-DE"/>
@@ -17369,9 +17373,9 @@
             <w:rPr/>
           </w:rPrChange>
         </w:rPr>
-        <w:t xml:space="preserve"> der </w:t>
-      </w:r>
-      <w:proofErr w:type="spellStart"/>
+        <w:t>heimfindevermögen</w:t>
+      </w:r>
+      <w:proofErr w:type="spellEnd"/>
       <w:r>
         <w:rPr>
           <w:lang w:val="de-DE"/>
@@ -17379,9 +17383,9 @@
             <w:rPr/>
           </w:rPrChange>
         </w:rPr>
-        <w:t>fledermäuse</w:t>
-      </w:r>
-      <w:proofErr w:type="spellEnd"/>
+        <w:t xml:space="preserve"> der </w:t>
+      </w:r>
+      <w:proofErr w:type="spellStart"/>
       <w:r>
         <w:rPr>
           <w:lang w:val="de-DE"/>
@@ -17389,6 +17393,16 @@
             <w:rPr/>
           </w:rPrChange>
         </w:rPr>
+        <w:t>fledermäuse</w:t>
+      </w:r>
+      <w:proofErr w:type="spellEnd"/>
+      <w:r>
+        <w:rPr>
+          <w:lang w:val="de-DE"/>
+          <w:rPrChange w:id="736" w:author="Thejasvi Beleyur" w:date="2021-09-14T10:12:00Z">
+            <w:rPr/>
+          </w:rPrChange>
+        </w:rPr>
         <w:t xml:space="preserve">. Verhandlungen der deutschen Zoologen in Mainz. 1949;248–52. </w:t>
       </w:r>
     </w:p>
@@ -17396,23 +17410,14 @@
       <w:pPr>
         <w:pStyle w:val="Bibliography"/>
         <w:spacing w:line="360" w:lineRule="auto"/>
-        <w:pPrChange w:id="736" w:author="tbeleyur" w:date="2021-09-13T14:44:00Z">
+        <w:pPrChange w:id="737" w:author="tbeleyur" w:date="2021-09-13T14:44:00Z">
           <w:pPr>
             <w:pStyle w:val="Bibliography"/>
           </w:pPr>
         </w:pPrChange>
       </w:pPr>
-      <w:bookmarkStart w:id="737" w:name="ref-lewanzik2021task"/>
-      <w:bookmarkEnd w:id="725"/>
-      <w:r>
-        <w:rPr>
-          <w:lang w:val="de-DE"/>
-          <w:rPrChange w:id="738" w:author="Thejasvi Beleyur" w:date="2021-09-14T10:12:00Z">
-            <w:rPr/>
-          </w:rPrChange>
-        </w:rPr>
-        <w:t xml:space="preserve">71. </w:t>
-      </w:r>
+      <w:bookmarkStart w:id="738" w:name="ref-lewanzik2021task"/>
+      <w:bookmarkEnd w:id="726"/>
       <w:r>
         <w:rPr>
           <w:lang w:val="de-DE"/>
@@ -17420,9 +17425,8 @@
             <w:rPr/>
           </w:rPrChange>
         </w:rPr>
-        <w:tab/>
-      </w:r>
-      <w:proofErr w:type="spellStart"/>
+        <w:t xml:space="preserve">71. </w:t>
+      </w:r>
       <w:r>
         <w:rPr>
           <w:lang w:val="de-DE"/>
@@ -17430,9 +17434,9 @@
             <w:rPr/>
           </w:rPrChange>
         </w:rPr>
-        <w:t>Lewanzik</w:t>
-      </w:r>
-      <w:proofErr w:type="spellEnd"/>
+        <w:tab/>
+      </w:r>
+      <w:proofErr w:type="spellStart"/>
       <w:r>
         <w:rPr>
           <w:lang w:val="de-DE"/>
@@ -17440,9 +17444,9 @@
             <w:rPr/>
           </w:rPrChange>
         </w:rPr>
-        <w:t xml:space="preserve"> D, </w:t>
-      </w:r>
-      <w:proofErr w:type="spellStart"/>
+        <w:t>Lewanzik</w:t>
+      </w:r>
+      <w:proofErr w:type="spellEnd"/>
       <w:r>
         <w:rPr>
           <w:lang w:val="de-DE"/>
@@ -17450,9 +17454,9 @@
             <w:rPr/>
           </w:rPrChange>
         </w:rPr>
-        <w:t>Goerlitz</w:t>
-      </w:r>
-      <w:proofErr w:type="spellEnd"/>
+        <w:t xml:space="preserve"> D, </w:t>
+      </w:r>
+      <w:proofErr w:type="spellStart"/>
       <w:r>
         <w:rPr>
           <w:lang w:val="de-DE"/>
@@ -17460,6 +17464,16 @@
             <w:rPr/>
           </w:rPrChange>
         </w:rPr>
+        <w:t>Goerlitz</w:t>
+      </w:r>
+      <w:proofErr w:type="spellEnd"/>
+      <w:r>
+        <w:rPr>
+          <w:lang w:val="de-DE"/>
+          <w:rPrChange w:id="744" w:author="Thejasvi Beleyur" w:date="2021-09-14T10:12:00Z">
+            <w:rPr/>
+          </w:rPrChange>
+        </w:rPr>
         <w:t xml:space="preserve"> HR. </w:t>
       </w:r>
       <w:r>
@@ -17478,14 +17492,14 @@
       <w:pPr>
         <w:pStyle w:val="Bibliography"/>
         <w:spacing w:line="360" w:lineRule="auto"/>
-        <w:pPrChange w:id="744" w:author="tbeleyur" w:date="2021-09-13T14:44:00Z">
+        <w:pPrChange w:id="745" w:author="tbeleyur" w:date="2021-09-13T14:44:00Z">
           <w:pPr>
             <w:pStyle w:val="Bibliography"/>
           </w:pPr>
         </w:pPrChange>
       </w:pPr>
-      <w:bookmarkStart w:id="745" w:name="ref-stidsholt2021hunting"/>
-      <w:bookmarkEnd w:id="737"/>
+      <w:bookmarkStart w:id="746" w:name="ref-stidsholt2021hunting"/>
+      <w:bookmarkEnd w:id="738"/>
       <w:r>
         <w:lastRenderedPageBreak/>
         <w:t xml:space="preserve">72. </w:t>
@@ -17507,14 +17521,14 @@
       <w:pPr>
         <w:pStyle w:val="Bibliography"/>
         <w:spacing w:line="360" w:lineRule="auto"/>
-        <w:pPrChange w:id="746" w:author="tbeleyur" w:date="2021-09-13T14:44:00Z">
+        <w:pPrChange w:id="747" w:author="tbeleyur" w:date="2021-09-13T14:44:00Z">
           <w:pPr>
             <w:pStyle w:val="Bibliography"/>
           </w:pPr>
         </w:pPrChange>
       </w:pPr>
-      <w:bookmarkStart w:id="747" w:name="ref-taub2020segregating"/>
-      <w:bookmarkEnd w:id="745"/>
+      <w:bookmarkStart w:id="748" w:name="ref-taub2020segregating"/>
+      <w:bookmarkEnd w:id="746"/>
       <w:r>
         <w:t xml:space="preserve">73. </w:t>
       </w:r>
@@ -17522,9 +17536,9 @@
         <w:tab/>
         <w:t xml:space="preserve">Taub M, Yovel Y. Segregating signal from noise through movement in echolocating bats. Scientific reports. 2020;10(1):1–0. </w:t>
       </w:r>
-      <w:bookmarkEnd w:id="554"/>
-      <w:bookmarkEnd w:id="559"/>
-      <w:bookmarkEnd w:id="747"/>
+      <w:bookmarkEnd w:id="555"/>
+      <w:bookmarkEnd w:id="560"/>
+      <w:bookmarkEnd w:id="748"/>
     </w:p>
     <w:sectPr>
       <w:headerReference w:type="even" r:id="rId15"/>
@@ -17854,7 +17868,7 @@
       </w:pPr>
     </w:p>
   </w:comment>
-  <w:comment w:id="240" w:author="Dr. Holger R. Goerlitz" w:date="2021-08-13T14:09:00Z" w:initials="hg">
+  <w:comment w:id="241" w:author="Dr. Holger R. Goerlitz" w:date="2021-08-13T14:09:00Z" w:initials="hg">
     <w:p>
       <w:pPr>
         <w:pStyle w:val="CommentText"/>
@@ -17912,7 +17926,7 @@
       </w:r>
     </w:p>
   </w:comment>
-  <w:comment w:id="241" w:author="Neetash Mysuru" w:date="2021-09-02T14:54:00Z" w:initials="NM">
+  <w:comment w:id="242" w:author="Neetash Mysuru" w:date="2021-09-02T14:54:00Z" w:initials="NM">
     <w:p>
       <w:pPr>
         <w:pStyle w:val="CommentText"/>
@@ -17933,7 +17947,7 @@
       </w:pPr>
     </w:p>
   </w:comment>
-  <w:comment w:id="242" w:author="tbeleyur" w:date="2021-09-14T15:44:00Z" w:initials="t">
+  <w:comment w:id="243" w:author="tbeleyur" w:date="2021-09-14T15:44:00Z" w:initials="t">
     <w:p>
       <w:pPr>
         <w:pStyle w:val="CommentText"/>
@@ -18005,8 +18019,6 @@
       <w:r>
         <w:t>-CF from the plot</w:t>
       </w:r>
-      <w:bookmarkStart w:id="244" w:name="_GoBack"/>
-      <w:bookmarkEnd w:id="244"/>
     </w:p>
   </w:comment>
   <w:comment w:id="333" w:author="Dr. Holger R. Goerlitz" w:date="2021-08-13T14:42:00Z" w:initials="hg">
@@ -18061,7 +18073,7 @@
       <w:proofErr w:type="gramEnd"/>
     </w:p>
   </w:comment>
-  <w:comment w:id="371" w:author="Neetash Mysuru" w:date="2021-09-08T18:02:00Z" w:initials="NM">
+  <w:comment w:id="372" w:author="Neetash Mysuru" w:date="2021-09-08T18:02:00Z" w:initials="NM">
     <w:p>
       <w:pPr>
         <w:pStyle w:val="CommentText"/>
@@ -18077,7 +18089,7 @@
       </w:r>
     </w:p>
   </w:comment>
-  <w:comment w:id="398" w:author="Neetash Mysuru" w:date="2021-09-08T23:53:00Z" w:initials="NM">
+  <w:comment w:id="399" w:author="Neetash Mysuru" w:date="2021-09-08T23:53:00Z" w:initials="NM">
     <w:p>
       <w:pPr>
         <w:pStyle w:val="CommentText"/>
@@ -18093,7 +18105,7 @@
       </w:r>
     </w:p>
   </w:comment>
-  <w:comment w:id="407" w:author="Neetash Mysuru" w:date="2021-09-09T00:05:00Z" w:initials="NM">
+  <w:comment w:id="408" w:author="Neetash Mysuru" w:date="2021-09-09T00:05:00Z" w:initials="NM">
     <w:p>
       <w:pPr>
         <w:pStyle w:val="CommentText"/>
@@ -18109,7 +18121,7 @@
       </w:r>
     </w:p>
   </w:comment>
-  <w:comment w:id="424" w:author="Neetash Mysuru" w:date="2021-09-09T00:03:00Z" w:initials="NM">
+  <w:comment w:id="425" w:author="Neetash Mysuru" w:date="2021-09-09T00:03:00Z" w:initials="NM">
     <w:p>
       <w:pPr>
         <w:pStyle w:val="CommentText"/>
@@ -18130,7 +18142,7 @@
       </w:pPr>
     </w:p>
   </w:comment>
-  <w:comment w:id="432" w:author="Neetash Mysuru" w:date="2021-09-10T12:10:00Z" w:initials="NM">
+  <w:comment w:id="433" w:author="Neetash Mysuru" w:date="2021-09-10T12:10:00Z" w:initials="NM">
     <w:p>
       <w:pPr>
         <w:pStyle w:val="CommentText"/>
@@ -18154,7 +18166,7 @@
       </w:r>
     </w:p>
   </w:comment>
-  <w:comment w:id="440" w:author="Neetash Mysuru" w:date="2021-09-10T13:26:00Z" w:initials="NM">
+  <w:comment w:id="441" w:author="Neetash Mysuru" w:date="2021-09-10T13:26:00Z" w:initials="NM">
     <w:p>
       <w:pPr>
         <w:pStyle w:val="CommentText"/>
@@ -18170,7 +18182,7 @@
       </w:r>
     </w:p>
   </w:comment>
-  <w:comment w:id="445" w:author="Dr. Holger R. Goerlitz" w:date="2021-08-13T14:29:00Z" w:initials="hg">
+  <w:comment w:id="446" w:author="Dr. Holger R. Goerlitz" w:date="2021-08-13T14:29:00Z" w:initials="hg">
     <w:p>
       <w:pPr>
         <w:pStyle w:val="CommentText"/>
@@ -18186,7 +18198,7 @@
       </w:r>
     </w:p>
   </w:comment>
-  <w:comment w:id="451" w:author="Neetash Mysuru" w:date="2021-09-10T13:35:00Z" w:initials="NM">
+  <w:comment w:id="452" w:author="Neetash Mysuru" w:date="2021-09-10T13:35:00Z" w:initials="NM">
     <w:p>
       <w:pPr>
         <w:pStyle w:val="CommentText"/>
@@ -18202,7 +18214,7 @@
       </w:r>
     </w:p>
   </w:comment>
-  <w:comment w:id="477" w:author="Dr. Holger R. Goerlitz" w:date="2021-08-13T14:22:00Z" w:initials="hg">
+  <w:comment w:id="478" w:author="Dr. Holger R. Goerlitz" w:date="2021-08-13T14:22:00Z" w:initials="hg">
     <w:p>
       <w:pPr>
         <w:pStyle w:val="CommentText"/>
@@ -18218,7 +18230,7 @@
       </w:r>
     </w:p>
   </w:comment>
-  <w:comment w:id="510" w:author="Dr. Holger R. Goerlitz" w:date="2021-08-13T14:27:00Z" w:initials="hg">
+  <w:comment w:id="511" w:author="Dr. Holger R. Goerlitz" w:date="2021-08-13T14:27:00Z" w:initials="hg">
     <w:p>
       <w:pPr>
         <w:pStyle w:val="CommentText"/>
@@ -18234,7 +18246,7 @@
       </w:r>
     </w:p>
   </w:comment>
-  <w:comment w:id="511" w:author="Dr. Holger R. Goerlitz" w:date="2021-08-13T14:28:00Z" w:initials="hg">
+  <w:comment w:id="512" w:author="Dr. Holger R. Goerlitz" w:date="2021-08-13T14:28:00Z" w:initials="hg">
     <w:p>
       <w:pPr>
         <w:pStyle w:val="CommentText"/>
@@ -18268,7 +18280,7 @@
       </w:r>
     </w:p>
   </w:comment>
-  <w:comment w:id="514" w:author="Dr. Holger R. Goerlitz" w:date="2021-08-13T14:29:00Z" w:initials="hg">
+  <w:comment w:id="515" w:author="Dr. Holger R. Goerlitz" w:date="2021-08-13T14:29:00Z" w:initials="hg">
     <w:p>
       <w:pPr>
         <w:pStyle w:val="CommentText"/>
@@ -18284,7 +18296,7 @@
       </w:r>
     </w:p>
   </w:comment>
-  <w:comment w:id="530" w:author="Dr. Holger R. Goerlitz" w:date="2021-08-13T14:34:00Z" w:initials="hg">
+  <w:comment w:id="531" w:author="Dr. Holger R. Goerlitz" w:date="2021-08-13T14:34:00Z" w:initials="hg">
     <w:p>
       <w:pPr>
         <w:pStyle w:val="CommentText"/>
@@ -18318,7 +18330,7 @@
       </w:r>
     </w:p>
   </w:comment>
-  <w:comment w:id="537" w:author="Neetash Mysuru" w:date="2021-09-10T13:34:00Z" w:initials="NM">
+  <w:comment w:id="538" w:author="Neetash Mysuru" w:date="2021-09-10T13:34:00Z" w:initials="NM">
     <w:p>
       <w:pPr>
         <w:pStyle w:val="CommentText"/>
@@ -18331,7 +18343,7 @@
       </w:r>
     </w:p>
   </w:comment>
-  <w:comment w:id="542" w:author="Dr. Holger R. Goerlitz" w:date="2021-08-13T14:34:00Z" w:initials="hg">
+  <w:comment w:id="543" w:author="Dr. Holger R. Goerlitz" w:date="2021-08-13T14:34:00Z" w:initials="hg">
     <w:p>
       <w:pPr>
         <w:pStyle w:val="CommentText"/>
@@ -18465,7 +18477,7 @@
 
 <file path=word/footer2.xml><?xml version="1.0" encoding="utf-8"?>
 <w:ftr xmlns:wpc="http://schemas.microsoft.com/office/word/2010/wordprocessingCanvas" xmlns:cx="http://schemas.microsoft.com/office/drawing/2014/chartex" xmlns:cx1="http://schemas.microsoft.com/office/drawing/2015/9/8/chartex" xmlns:cx2="http://schemas.microsoft.com/office/drawing/2015/10/21/chartex" xmlns:cx3="http://schemas.microsoft.com/office/drawing/2016/5/9/chartex" xmlns:cx4="http://schemas.microsoft.com/office/drawing/2016/5/10/chartex" xmlns:cx5="http://schemas.microsoft.com/office/drawing/2016/5/11/chartex" xmlns:cx6="http://schemas.microsoft.com/office/drawing/2016/5/12/chartex" xmlns:cx7="http://schemas.microsoft.com/office/drawing/2016/5/13/chartex" xmlns:cx8="http://schemas.microsoft.com/office/drawing/2016/5/14/chartex" xmlns:mc="http://schemas.openxmlformats.org/markup-compatibility/2006" xmlns:aink="http://schemas.microsoft.com/office/drawing/2016/ink" xmlns:am3d="http://schemas.microsoft.com/office/drawing/2017/model3d" xmlns:o="urn:schemas-microsoft-com:office:office" xmlns:r="http://schemas.openxmlformats.org/officeDocument/2006/relationships" xmlns:m="http://schemas.openxmlformats.org/officeDocument/2006/math" xmlns:v="urn:schemas-microsoft-com:vml" xmlns:wp14="http://schemas.microsoft.com/office/word/2010/wordprocessingDrawing" xmlns:wp="http://schemas.openxmlformats.org/drawingml/2006/wordprocessingDrawing" xmlns:w10="urn:schemas-microsoft-com:office:word" xmlns:w="http://schemas.openxmlformats.org/wordprocessingml/2006/main" xmlns:w14="http://schemas.microsoft.com/office/word/2010/wordml" xmlns:w15="http://schemas.microsoft.com/office/word/2012/wordml" xmlns:w16cid="http://schemas.microsoft.com/office/word/2016/wordml/cid" xmlns:w16se="http://schemas.microsoft.com/office/word/2015/wordml/symex" xmlns:wpg="http://schemas.microsoft.com/office/word/2010/wordprocessingGroup" xmlns:wpi="http://schemas.microsoft.com/office/word/2010/wordprocessingInk" xmlns:wne="http://schemas.microsoft.com/office/word/2006/wordml" xmlns:wps="http://schemas.microsoft.com/office/word/2010/wordprocessingShape" mc:Ignorable="w14 w15 w16se w16cid wp14">
-  <w:customXmlInsRangeStart w:id="748" w:author="Neetash Mysuru" w:date="2021-08-30T12:54:00Z"/>
+  <w:customXmlInsRangeStart w:id="749" w:author="Neetash Mysuru" w:date="2021-08-30T12:54:00Z"/>
   <w:sdt>
     <w:sdtPr>
       <w:id w:val="1986576547"/>
@@ -18480,16 +18492,16 @@
       </w:rPr>
     </w:sdtEndPr>
     <w:sdtContent>
-      <w:customXmlInsRangeEnd w:id="748"/>
+      <w:customXmlInsRangeEnd w:id="749"/>
       <w:p>
         <w:pPr>
           <w:pStyle w:val="Footer"/>
           <w:jc w:val="right"/>
           <w:rPr>
-            <w:ins w:id="749" w:author="Neetash Mysuru" w:date="2021-08-30T12:54:00Z"/>
+            <w:ins w:id="750" w:author="Neetash Mysuru" w:date="2021-08-30T12:54:00Z"/>
           </w:rPr>
         </w:pPr>
-        <w:ins w:id="750" w:author="Neetash Mysuru" w:date="2021-08-30T12:54:00Z">
+        <w:ins w:id="751" w:author="Neetash Mysuru" w:date="2021-08-30T12:54:00Z">
           <w:r>
             <w:fldChar w:fldCharType="begin"/>
           </w:r>
@@ -18513,10 +18525,10 @@
           </w:r>
         </w:ins>
       </w:p>
-      <w:customXmlInsRangeStart w:id="751" w:author="Neetash Mysuru" w:date="2021-08-30T12:54:00Z"/>
+      <w:customXmlInsRangeStart w:id="752" w:author="Neetash Mysuru" w:date="2021-08-30T12:54:00Z"/>
     </w:sdtContent>
   </w:sdt>
-  <w:customXmlInsRangeEnd w:id="751"/>
+  <w:customXmlInsRangeEnd w:id="752"/>
   <w:p>
     <w:pPr>
       <w:pStyle w:val="Footer"/>
@@ -20409,7 +20421,7 @@
 </file>
 
 <file path=customXml/itemProps1.xml><?xml version="1.0" encoding="utf-8"?>
-<ds:datastoreItem xmlns:ds="http://schemas.openxmlformats.org/officeDocument/2006/customXml" ds:itemID="{ED10510B-B18C-481B-BACD-E0A043B9EF6D}">
+<ds:datastoreItem xmlns:ds="http://schemas.openxmlformats.org/officeDocument/2006/customXml" ds:itemID="{1ECCF503-1A1A-435C-AC16-E8C4F3A2D4F9}">
   <ds:schemaRefs>
     <ds:schemaRef ds:uri="http://schemas.openxmlformats.org/officeDocument/2006/bibliography"/>
   </ds:schemaRefs>

</xml_diff>